<commit_message>
Added shear wave decay part and couette flow part
</commit_message>
<xml_diff>
--- a/figures/parallelization_strategy/strategy.docx
+++ b/figures/parallelization_strategy/strategy.docx
@@ -53,7 +53,14 @@
                 <w:rFonts w:ascii="Microsoft Sans Serif" w:hAnsi="Microsoft Sans Serif" w:cs="Microsoft Sans Serif"/>
                 <w:lang w:val="de-DE"/>
               </w:rPr>
-              <w:t>rank 1</w:t>
+              <w:t xml:space="preserve">rank </w:t>
+            </w:r>
+            <w:r>
+              <w:rPr>
+                <w:rFonts w:ascii="Microsoft Sans Serif" w:hAnsi="Microsoft Sans Serif" w:cs="Microsoft Sans Serif"/>
+                <w:lang w:val="de-DE"/>
+              </w:rPr>
+              <w:t>2</w:t>
             </w:r>
           </w:p>
         </w:tc>
@@ -527,7 +534,7 @@
               <mc:AlternateContent>
                 <mc:Choice Requires="wps">
                   <w:drawing>
-                    <wp:anchor distT="0" distB="0" distL="114300" distR="114300" simplePos="0" relativeHeight="251661312" behindDoc="0" locked="0" layoutInCell="1" allowOverlap="1" wp14:anchorId="6AA52477" wp14:editId="4DD64B65">
+                    <wp:anchor distT="0" distB="0" distL="114300" distR="114300" simplePos="0" relativeHeight="251659264" behindDoc="0" locked="0" layoutInCell="1" allowOverlap="1" wp14:anchorId="78C6C55E" wp14:editId="7C8EA181">
                       <wp:simplePos x="0" y="0"/>
                       <wp:positionH relativeFrom="column">
                         <wp:posOffset>93091</wp:posOffset>
@@ -599,7 +606,7 @@
                 </mc:Choice>
                 <mc:Fallback>
                   <w:pict>
-                    <v:shapetype w14:anchorId="3D5A6353" id="_x0000_t13" coordsize="21600,21600" o:spt="13" adj="16200,5400" path="m@0,l@0@1,0@1,0@2@0@2@0,21600,21600,10800xe">
+                    <v:shapetype w14:anchorId="3A04F45C" id="_x0000_t13" coordsize="21600,21600" o:spt="13" adj="16200,5400" path="m@0,l@0@1,0@1,0@2@0@2@0,21600,21600,10800xe">
                       <v:stroke joinstyle="miter"/>
                       <v:formulas>
                         <v:f eqn="val #0"/>
@@ -615,7 +622,7 @@
                         <v:h position="#0,#1" xrange="0,21600" yrange="0,10800"/>
                       </v:handles>
                     </v:shapetype>
-                    <v:shape id="Arrow: Right 1" o:spid="_x0000_s1026" type="#_x0000_t13" style="position:absolute;margin-left:7.35pt;margin-top:12.9pt;width:32pt;height:15.35pt;z-index:251661312;visibility:visible;mso-wrap-style:square;mso-width-percent:0;mso-wrap-distance-left:9pt;mso-wrap-distance-top:0;mso-wrap-distance-right:9pt;mso-wrap-distance-bottom:0;mso-position-horizontal:absolute;mso-position-horizontal-relative:text;mso-position-vertical:absolute;mso-position-vertical-relative:text;mso-width-percent:0;mso-width-relative:margin;v-text-anchor:middle" o:gfxdata="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" adj="16419" fillcolor="#f4b083 [1941]" strokecolor="#c45911 [2405]" strokeweight="1pt"/>
+                    <v:shape id="Arrow: Right 1" o:spid="_x0000_s1026" type="#_x0000_t13" style="position:absolute;margin-left:7.35pt;margin-top:12.9pt;width:32pt;height:15.35pt;z-index:251659264;visibility:visible;mso-wrap-style:square;mso-width-percent:0;mso-wrap-distance-left:9pt;mso-wrap-distance-top:0;mso-wrap-distance-right:9pt;mso-wrap-distance-bottom:0;mso-position-horizontal:absolute;mso-position-horizontal-relative:text;mso-position-vertical:absolute;mso-position-vertical-relative:text;mso-width-percent:0;mso-width-relative:margin;v-text-anchor:middle" o:gfxdata="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" adj="16419" fillcolor="#f4b083 [1941]" strokecolor="#c45911 [2405]" strokeweight="1pt"/>
                   </w:pict>
                 </mc:Fallback>
               </mc:AlternateContent>
@@ -1505,7 +1512,14 @@
                 <w:rFonts w:ascii="Microsoft Sans Serif" w:hAnsi="Microsoft Sans Serif" w:cs="Microsoft Sans Serif"/>
                 <w:lang w:val="de-DE"/>
               </w:rPr>
-              <w:t>rank 2</w:t>
+              <w:t xml:space="preserve">rank </w:t>
+            </w:r>
+            <w:r>
+              <w:rPr>
+                <w:rFonts w:ascii="Microsoft Sans Serif" w:hAnsi="Microsoft Sans Serif" w:cs="Microsoft Sans Serif"/>
+                <w:lang w:val="de-DE"/>
+              </w:rPr>
+              <w:t>1</w:t>
             </w:r>
           </w:p>
         </w:tc>
@@ -1819,7 +1833,7 @@
               <mc:AlternateContent>
                 <mc:Choice Requires="wps">
                   <w:drawing>
-                    <wp:anchor distT="0" distB="0" distL="114300" distR="114300" simplePos="0" relativeHeight="251663360" behindDoc="0" locked="0" layoutInCell="1" allowOverlap="1" wp14:anchorId="00461CF8" wp14:editId="55F4A7B0">
+                    <wp:anchor distT="0" distB="0" distL="114300" distR="114300" simplePos="0" relativeHeight="251660288" behindDoc="0" locked="0" layoutInCell="1" allowOverlap="1" wp14:anchorId="06D6C389" wp14:editId="78180102">
                       <wp:simplePos x="0" y="0"/>
                       <wp:positionH relativeFrom="column">
                         <wp:posOffset>97790</wp:posOffset>
@@ -1891,7 +1905,7 @@
                 </mc:Choice>
                 <mc:Fallback>
                   <w:pict>
-                    <v:shape w14:anchorId="1D6AC1DB" id="Arrow: Right 3" o:spid="_x0000_s1026" type="#_x0000_t13" style="position:absolute;margin-left:7.7pt;margin-top:12.7pt;width:32pt;height:15.35pt;z-index:251663360;visibility:visible;mso-wrap-style:square;mso-width-percent:0;mso-wrap-distance-left:9pt;mso-wrap-distance-top:0;mso-wrap-distance-right:9pt;mso-wrap-distance-bottom:0;mso-position-horizontal:absolute;mso-position-horizontal-relative:text;mso-position-vertical:absolute;mso-position-vertical-relative:text;mso-width-percent:0;mso-width-relative:margin;v-text-anchor:middle" o:gfxdata="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" adj="16419" fillcolor="#f4b083 [1941]" strokecolor="#c45911 [2405]" strokeweight="1pt"/>
+                    <v:shape w14:anchorId="2693C9EC" id="Arrow: Right 3" o:spid="_x0000_s1026" type="#_x0000_t13" style="position:absolute;margin-left:7.7pt;margin-top:12.7pt;width:32pt;height:15.35pt;z-index:251660288;visibility:visible;mso-wrap-style:square;mso-width-percent:0;mso-wrap-distance-left:9pt;mso-wrap-distance-top:0;mso-wrap-distance-right:9pt;mso-wrap-distance-bottom:0;mso-position-horizontal:absolute;mso-position-horizontal-relative:text;mso-position-vertical:absolute;mso-position-vertical-relative:text;mso-width-percent:0;mso-width-relative:margin;v-text-anchor:middle" o:gfxdata="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" adj="16419" fillcolor="#f4b083 [1941]" strokecolor="#c45911 [2405]" strokeweight="1pt"/>
                   </w:pict>
                 </mc:Fallback>
               </mc:AlternateContent>
@@ -2408,7 +2422,7 @@
         <mc:AlternateContent>
           <mc:Choice Requires="wps">
             <w:drawing>
-              <wp:anchor distT="0" distB="0" distL="114300" distR="114300" simplePos="0" relativeHeight="251664384" behindDoc="0" locked="0" layoutInCell="1" allowOverlap="1" wp14:anchorId="2AF8173B" wp14:editId="417B49B3">
+              <wp:anchor distT="0" distB="0" distL="114300" distR="114300" simplePos="0" relativeHeight="251661312" behindDoc="0" locked="0" layoutInCell="1" allowOverlap="1" wp14:anchorId="4BEBAA4E" wp14:editId="74ECD654">
                 <wp:simplePos x="0" y="0"/>
                 <wp:positionH relativeFrom="column">
                   <wp:posOffset>0</wp:posOffset>
@@ -2480,7 +2494,7 @@
           </mc:Choice>
           <mc:Fallback>
             <w:pict>
-              <v:shapetype w14:anchorId="7B3191E2" id="_x0000_t105" coordsize="21600,21600" o:spt="105" adj="12960,19440,14400" path="wr,0@3@23,0@22@4,0@15,0@1@23@7,0@13@2l@14@2@8@22@12@2at,0@3@23@11@2@17@26@15,0@1@23@17@26@15@22xewr,0@3@23@4,0@17@26nfe">
+              <v:shapetype w14:anchorId="0DA0FD99" id="_x0000_t105" coordsize="21600,21600" o:spt="105" adj="12960,19440,14400" path="wr,0@3@23,0@22@4,0@15,0@1@23@7,0@13@2l@14@2@8@22@12@2at,0@3@23@11@2@17@26@15,0@1@23@17@26@15@22xewr,0@3@23@4,0@17@26nfe">
                 <v:stroke joinstyle="miter"/>
                 <v:formulas>
                   <v:f eqn="val #0"/>
@@ -2541,7 +2555,7 @@
                 </v:handles>
                 <o:complex v:ext="view"/>
               </v:shapetype>
-              <v:shape id="Arrow: Curved Down 6" o:spid="_x0000_s1026" type="#_x0000_t105" style="position:absolute;margin-left:0;margin-top:-3.15pt;width:194.15pt;height:24.6pt;rotation:180;z-index:251664384;visibility:visible;mso-wrap-style:square;mso-width-percent:0;mso-wrap-distance-left:9pt;mso-wrap-distance-top:0;mso-wrap-distance-right:9pt;mso-wrap-distance-bottom:0;mso-position-horizontal:absolute;mso-position-horizontal-relative:text;mso-position-vertical:absolute;mso-position-vertical-relative:text;mso-width-percent:0;mso-width-relative:margin;v-text-anchor:middle" o:gfxdata="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" adj="20232,21258,16200" fillcolor="#f4b083 [1941]" strokecolor="#c45911 [2405]" strokeweight="1pt"/>
+              <v:shape id="Arrow: Curved Down 6" o:spid="_x0000_s1026" type="#_x0000_t105" style="position:absolute;margin-left:0;margin-top:-3.15pt;width:194.15pt;height:24.6pt;rotation:180;z-index:251661312;visibility:visible;mso-wrap-style:square;mso-width-percent:0;mso-wrap-distance-left:9pt;mso-wrap-distance-top:0;mso-wrap-distance-right:9pt;mso-wrap-distance-bottom:0;mso-position-horizontal:absolute;mso-position-horizontal-relative:text;mso-position-vertical:absolute;mso-position-vertical-relative:text;mso-width-percent:0;mso-width-relative:margin;v-text-anchor:middle" o:gfxdata="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" adj="20232,21258,16200" fillcolor="#f4b083 [1941]" strokecolor="#c45911 [2405]" strokeweight="1pt"/>
             </w:pict>
           </mc:Fallback>
         </mc:AlternateContent>
@@ -2553,7 +2567,7 @@
         <mc:AlternateContent>
           <mc:Choice Requires="wps">
             <w:drawing>
-              <wp:anchor distT="0" distB="0" distL="114300" distR="114300" simplePos="0" relativeHeight="251665408" behindDoc="0" locked="0" layoutInCell="1" allowOverlap="1" wp14:anchorId="5CB6743F" wp14:editId="66CA6932">
+              <wp:anchor distT="0" distB="0" distL="114300" distR="114300" simplePos="0" relativeHeight="251662336" behindDoc="0" locked="0" layoutInCell="1" allowOverlap="1" wp14:anchorId="0443C033" wp14:editId="36310E43">
                 <wp:simplePos x="0" y="0"/>
                 <wp:positionH relativeFrom="column">
                   <wp:posOffset>33655</wp:posOffset>
@@ -2628,7 +2642,7 @@
           </mc:Choice>
           <mc:Fallback>
             <w:pict>
-              <v:shapetype w14:anchorId="213B0C21" id="_x0000_t104" coordsize="21600,21600" o:spt="104" adj="12960,19440,7200" path="ar0@22@3@21,,0@4@21@14@22@1@21@7@21@12@2l@13@2@8,0@11@2wa0@22@3@21@10@2@16@24@14@22@1@21@16@24@14,xewr@14@22@1@21@7@21@16@24nfe">
+              <v:shapetype w14:anchorId="057612D1" id="_x0000_t104" coordsize="21600,21600" o:spt="104" adj="12960,19440,7200" path="ar0@22@3@21,,0@4@21@14@22@1@21@7@21@12@2l@13@2@8,0@11@2wa0@22@3@21@10@2@16@24@14@22@1@21@16@24@14,xewr@14@22@1@21@7@21@16@24nfe">
                 <v:stroke joinstyle="miter"/>
                 <v:formulas>
                   <v:f eqn="val #0"/>
@@ -2685,7 +2699,7 @@
                 </v:handles>
                 <o:complex v:ext="view"/>
               </v:shapetype>
-              <v:shape id="Arrow: Curved Up 7" o:spid="_x0000_s1026" type="#_x0000_t104" style="position:absolute;margin-left:2.65pt;margin-top:-231.9pt;width:191.95pt;height:24.1pt;rotation:180;z-index:251665408;visibility:visible;mso-wrap-style:square;mso-width-percent:0;mso-height-percent:0;mso-wrap-distance-left:9pt;mso-wrap-distance-top:0;mso-wrap-distance-right:9pt;mso-wrap-distance-bottom:0;mso-position-horizontal:absolute;mso-position-horizontal-relative:text;mso-position-vertical:absolute;mso-position-vertical-relative:text;mso-width-percent:0;mso-height-percent:0;mso-width-relative:margin;mso-height-relative:margin;v-text-anchor:middle" o:gfxdata="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" adj="20244,21261,5400" fillcolor="#f4b083 [1941]" strokecolor="#c45911 [2405]" strokeweight="1pt"/>
+              <v:shape id="Arrow: Curved Up 7" o:spid="_x0000_s1026" type="#_x0000_t104" style="position:absolute;margin-left:2.65pt;margin-top:-231.9pt;width:191.95pt;height:24.1pt;rotation:180;z-index:251662336;visibility:visible;mso-wrap-style:square;mso-width-percent:0;mso-height-percent:0;mso-wrap-distance-left:9pt;mso-wrap-distance-top:0;mso-wrap-distance-right:9pt;mso-wrap-distance-bottom:0;mso-position-horizontal:absolute;mso-position-horizontal-relative:text;mso-position-vertical:absolute;mso-position-vertical-relative:text;mso-width-percent:0;mso-height-percent:0;mso-width-relative:margin;mso-height-relative:margin;v-text-anchor:middle" o:gfxdata="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" adj="20244,21261,5400" fillcolor="#f4b083 [1941]" strokecolor="#c45911 [2405]" strokeweight="1pt"/>
             </w:pict>
           </mc:Fallback>
         </mc:AlternateContent>
@@ -2699,6 +2713,2641 @@
       <w:r>
         <w:tab/>
       </w:r>
+      <w:r>
+        <w:tab/>
+      </w:r>
+      <w:r>
+        <w:tab/>
+      </w:r>
+      <w:r>
+        <w:tab/>
+      </w:r>
+      <w:r>
+        <w:tab/>
+      </w:r>
+      <w:r>
+        <w:tab/>
+      </w:r>
+    </w:p>
+    <w:p/>
+    <w:p/>
+    <w:tbl>
+      <w:tblPr>
+        <w:tblStyle w:val="TableGrid"/>
+        <w:tblW w:w="0" w:type="auto"/>
+        <w:tblLook w:val="04A0" w:firstRow="1" w:lastRow="0" w:firstColumn="1" w:lastColumn="0" w:noHBand="0" w:noVBand="1"/>
+      </w:tblPr>
+      <w:tblGrid>
+        <w:gridCol w:w="283"/>
+        <w:gridCol w:w="283"/>
+        <w:gridCol w:w="283"/>
+        <w:gridCol w:w="283"/>
+        <w:gridCol w:w="283"/>
+        <w:gridCol w:w="283"/>
+        <w:gridCol w:w="283"/>
+        <w:gridCol w:w="283"/>
+        <w:gridCol w:w="283"/>
+        <w:gridCol w:w="283"/>
+        <w:gridCol w:w="283"/>
+        <w:gridCol w:w="283"/>
+        <w:gridCol w:w="283"/>
+        <w:gridCol w:w="283"/>
+        <w:gridCol w:w="283"/>
+      </w:tblGrid>
+      <w:tr>
+        <w:trPr>
+          <w:trHeight w:val="227"/>
+        </w:trPr>
+        <w:tc>
+          <w:tcPr>
+            <w:tcW w:w="1981" w:type="dxa"/>
+            <w:gridSpan w:val="7"/>
+            <w:tcBorders>
+              <w:top w:val="nil"/>
+              <w:left w:val="nil"/>
+              <w:right w:val="nil"/>
+            </w:tcBorders>
+            <w:shd w:val="clear" w:color="auto" w:fill="auto"/>
+          </w:tcPr>
+          <w:p>
+            <w:pPr>
+              <w:jc w:val="center"/>
+              <w:rPr>
+                <w:rFonts w:ascii="Microsoft Sans Serif" w:hAnsi="Microsoft Sans Serif" w:cs="Microsoft Sans Serif"/>
+                <w:lang w:val="de-DE"/>
+              </w:rPr>
+            </w:pPr>
+            <w:r>
+              <w:rPr>
+                <w:rFonts w:ascii="Microsoft Sans Serif" w:hAnsi="Microsoft Sans Serif" w:cs="Microsoft Sans Serif"/>
+                <w:lang w:val="de-DE"/>
+              </w:rPr>
+              <w:t xml:space="preserve">rank </w:t>
+            </w:r>
+            <w:r>
+              <w:rPr>
+                <w:rFonts w:ascii="Microsoft Sans Serif" w:hAnsi="Microsoft Sans Serif" w:cs="Microsoft Sans Serif"/>
+                <w:lang w:val="de-DE"/>
+              </w:rPr>
+              <w:t>2</w:t>
+            </w:r>
+          </w:p>
+        </w:tc>
+        <w:tc>
+          <w:tcPr>
+            <w:tcW w:w="283" w:type="dxa"/>
+            <w:tcBorders>
+              <w:top w:val="nil"/>
+              <w:left w:val="nil"/>
+              <w:bottom w:val="nil"/>
+              <w:right w:val="nil"/>
+            </w:tcBorders>
+          </w:tcPr>
+          <w:p>
+            <w:pPr>
+              <w:rPr>
+                <w:rFonts w:ascii="Microsoft Sans Serif" w:hAnsi="Microsoft Sans Serif" w:cs="Microsoft Sans Serif"/>
+              </w:rPr>
+            </w:pPr>
+          </w:p>
+        </w:tc>
+        <w:tc>
+          <w:tcPr>
+            <w:tcW w:w="1981" w:type="dxa"/>
+            <w:gridSpan w:val="7"/>
+            <w:tcBorders>
+              <w:top w:val="nil"/>
+              <w:left w:val="nil"/>
+              <w:right w:val="nil"/>
+            </w:tcBorders>
+            <w:shd w:val="clear" w:color="auto" w:fill="auto"/>
+          </w:tcPr>
+          <w:p>
+            <w:pPr>
+              <w:jc w:val="center"/>
+              <w:rPr>
+                <w:rFonts w:ascii="Microsoft Sans Serif" w:hAnsi="Microsoft Sans Serif" w:cs="Microsoft Sans Serif"/>
+                <w:lang w:val="de-DE"/>
+              </w:rPr>
+            </w:pPr>
+            <w:r>
+              <w:rPr>
+                <w:rFonts w:ascii="Microsoft Sans Serif" w:hAnsi="Microsoft Sans Serif" w:cs="Microsoft Sans Serif"/>
+                <w:lang w:val="de-DE"/>
+              </w:rPr>
+              <w:t>rank 3</w:t>
+            </w:r>
+          </w:p>
+        </w:tc>
+      </w:tr>
+      <w:tr>
+        <w:trPr>
+          <w:trHeight w:val="227"/>
+        </w:trPr>
+        <w:tc>
+          <w:tcPr>
+            <w:tcW w:w="283" w:type="dxa"/>
+            <w:shd w:val="clear" w:color="auto" w:fill="FFFFFF" w:themeFill="background1"/>
+          </w:tcPr>
+          <w:p>
+            <w:pPr>
+              <w:rPr>
+                <w:rFonts w:ascii="Microsoft Sans Serif" w:hAnsi="Microsoft Sans Serif" w:cs="Microsoft Sans Serif"/>
+              </w:rPr>
+            </w:pPr>
+          </w:p>
+        </w:tc>
+        <w:tc>
+          <w:tcPr>
+            <w:tcW w:w="283" w:type="dxa"/>
+          </w:tcPr>
+          <w:p>
+            <w:pPr>
+              <w:rPr>
+                <w:rFonts w:ascii="Microsoft Sans Serif" w:hAnsi="Microsoft Sans Serif" w:cs="Microsoft Sans Serif"/>
+              </w:rPr>
+            </w:pPr>
+          </w:p>
+        </w:tc>
+        <w:tc>
+          <w:tcPr>
+            <w:tcW w:w="283" w:type="dxa"/>
+          </w:tcPr>
+          <w:p>
+            <w:pPr>
+              <w:rPr>
+                <w:rFonts w:ascii="Microsoft Sans Serif" w:hAnsi="Microsoft Sans Serif" w:cs="Microsoft Sans Serif"/>
+              </w:rPr>
+            </w:pPr>
+          </w:p>
+        </w:tc>
+        <w:tc>
+          <w:tcPr>
+            <w:tcW w:w="283" w:type="dxa"/>
+          </w:tcPr>
+          <w:p>
+            <w:pPr>
+              <w:rPr>
+                <w:rFonts w:ascii="Microsoft Sans Serif" w:hAnsi="Microsoft Sans Serif" w:cs="Microsoft Sans Serif"/>
+              </w:rPr>
+            </w:pPr>
+          </w:p>
+        </w:tc>
+        <w:tc>
+          <w:tcPr>
+            <w:tcW w:w="283" w:type="dxa"/>
+          </w:tcPr>
+          <w:p>
+            <w:pPr>
+              <w:rPr>
+                <w:rFonts w:ascii="Microsoft Sans Serif" w:hAnsi="Microsoft Sans Serif" w:cs="Microsoft Sans Serif"/>
+              </w:rPr>
+            </w:pPr>
+          </w:p>
+        </w:tc>
+        <w:tc>
+          <w:tcPr>
+            <w:tcW w:w="283" w:type="dxa"/>
+            <w:shd w:val="clear" w:color="auto" w:fill="FFFFFF" w:themeFill="background1"/>
+          </w:tcPr>
+          <w:p>
+            <w:pPr>
+              <w:rPr>
+                <w:rFonts w:ascii="Microsoft Sans Serif" w:hAnsi="Microsoft Sans Serif" w:cs="Microsoft Sans Serif"/>
+              </w:rPr>
+            </w:pPr>
+          </w:p>
+        </w:tc>
+        <w:tc>
+          <w:tcPr>
+            <w:tcW w:w="283" w:type="dxa"/>
+          </w:tcPr>
+          <w:p>
+            <w:pPr>
+              <w:rPr>
+                <w:rFonts w:ascii="Microsoft Sans Serif" w:hAnsi="Microsoft Sans Serif" w:cs="Microsoft Sans Serif"/>
+              </w:rPr>
+            </w:pPr>
+          </w:p>
+        </w:tc>
+        <w:tc>
+          <w:tcPr>
+            <w:tcW w:w="283" w:type="dxa"/>
+            <w:vMerge w:val="restart"/>
+            <w:tcBorders>
+              <w:top w:val="nil"/>
+              <w:bottom w:val="nil"/>
+            </w:tcBorders>
+          </w:tcPr>
+          <w:p>
+            <w:pPr>
+              <w:rPr>
+                <w:rFonts w:ascii="Microsoft Sans Serif" w:hAnsi="Microsoft Sans Serif" w:cs="Microsoft Sans Serif"/>
+              </w:rPr>
+            </w:pPr>
+          </w:p>
+        </w:tc>
+        <w:tc>
+          <w:tcPr>
+            <w:tcW w:w="283" w:type="dxa"/>
+            <w:shd w:val="clear" w:color="auto" w:fill="FFFFFF" w:themeFill="background1"/>
+          </w:tcPr>
+          <w:p>
+            <w:pPr>
+              <w:rPr>
+                <w:rFonts w:ascii="Microsoft Sans Serif" w:hAnsi="Microsoft Sans Serif" w:cs="Microsoft Sans Serif"/>
+              </w:rPr>
+            </w:pPr>
+          </w:p>
+        </w:tc>
+        <w:tc>
+          <w:tcPr>
+            <w:tcW w:w="283" w:type="dxa"/>
+          </w:tcPr>
+          <w:p>
+            <w:pPr>
+              <w:rPr>
+                <w:rFonts w:ascii="Microsoft Sans Serif" w:hAnsi="Microsoft Sans Serif" w:cs="Microsoft Sans Serif"/>
+              </w:rPr>
+            </w:pPr>
+          </w:p>
+        </w:tc>
+        <w:tc>
+          <w:tcPr>
+            <w:tcW w:w="283" w:type="dxa"/>
+          </w:tcPr>
+          <w:p/>
+        </w:tc>
+        <w:tc>
+          <w:tcPr>
+            <w:tcW w:w="283" w:type="dxa"/>
+          </w:tcPr>
+          <w:p/>
+        </w:tc>
+        <w:tc>
+          <w:tcPr>
+            <w:tcW w:w="283" w:type="dxa"/>
+          </w:tcPr>
+          <w:p/>
+        </w:tc>
+        <w:tc>
+          <w:tcPr>
+            <w:tcW w:w="283" w:type="dxa"/>
+            <w:shd w:val="clear" w:color="auto" w:fill="FFFFFF" w:themeFill="background1"/>
+          </w:tcPr>
+          <w:p/>
+        </w:tc>
+        <w:tc>
+          <w:tcPr>
+            <w:tcW w:w="283" w:type="dxa"/>
+          </w:tcPr>
+          <w:p/>
+        </w:tc>
+      </w:tr>
+      <w:tr>
+        <w:trPr>
+          <w:trHeight w:val="227"/>
+        </w:trPr>
+        <w:tc>
+          <w:tcPr>
+            <w:tcW w:w="283" w:type="dxa"/>
+            <w:shd w:val="clear" w:color="auto" w:fill="F4B083" w:themeFill="accent2" w:themeFillTint="99"/>
+          </w:tcPr>
+          <w:p>
+            <w:pPr>
+              <w:rPr>
+                <w:rFonts w:ascii="Microsoft Sans Serif" w:hAnsi="Microsoft Sans Serif" w:cs="Microsoft Sans Serif"/>
+              </w:rPr>
+            </w:pPr>
+          </w:p>
+        </w:tc>
+        <w:tc>
+          <w:tcPr>
+            <w:tcW w:w="283" w:type="dxa"/>
+            <w:shd w:val="clear" w:color="auto" w:fill="F4B083" w:themeFill="accent2" w:themeFillTint="99"/>
+          </w:tcPr>
+          <w:p>
+            <w:pPr>
+              <w:rPr>
+                <w:rFonts w:ascii="Microsoft Sans Serif" w:hAnsi="Microsoft Sans Serif" w:cs="Microsoft Sans Serif"/>
+              </w:rPr>
+            </w:pPr>
+          </w:p>
+        </w:tc>
+        <w:tc>
+          <w:tcPr>
+            <w:tcW w:w="283" w:type="dxa"/>
+            <w:shd w:val="clear" w:color="auto" w:fill="F4B083" w:themeFill="accent2" w:themeFillTint="99"/>
+          </w:tcPr>
+          <w:p>
+            <w:pPr>
+              <w:rPr>
+                <w:rFonts w:ascii="Microsoft Sans Serif" w:hAnsi="Microsoft Sans Serif" w:cs="Microsoft Sans Serif"/>
+              </w:rPr>
+            </w:pPr>
+          </w:p>
+        </w:tc>
+        <w:tc>
+          <w:tcPr>
+            <w:tcW w:w="283" w:type="dxa"/>
+            <w:shd w:val="clear" w:color="auto" w:fill="F4B083" w:themeFill="accent2" w:themeFillTint="99"/>
+          </w:tcPr>
+          <w:p>
+            <w:pPr>
+              <w:rPr>
+                <w:rFonts w:ascii="Microsoft Sans Serif" w:hAnsi="Microsoft Sans Serif" w:cs="Microsoft Sans Serif"/>
+              </w:rPr>
+            </w:pPr>
+          </w:p>
+        </w:tc>
+        <w:tc>
+          <w:tcPr>
+            <w:tcW w:w="283" w:type="dxa"/>
+            <w:shd w:val="clear" w:color="auto" w:fill="F4B083" w:themeFill="accent2" w:themeFillTint="99"/>
+          </w:tcPr>
+          <w:p>
+            <w:pPr>
+              <w:rPr>
+                <w:rFonts w:ascii="Microsoft Sans Serif" w:hAnsi="Microsoft Sans Serif" w:cs="Microsoft Sans Serif"/>
+              </w:rPr>
+            </w:pPr>
+          </w:p>
+        </w:tc>
+        <w:tc>
+          <w:tcPr>
+            <w:tcW w:w="283" w:type="dxa"/>
+            <w:shd w:val="clear" w:color="auto" w:fill="F4B083" w:themeFill="accent2" w:themeFillTint="99"/>
+          </w:tcPr>
+          <w:p>
+            <w:pPr>
+              <w:rPr>
+                <w:rFonts w:ascii="Microsoft Sans Serif" w:hAnsi="Microsoft Sans Serif" w:cs="Microsoft Sans Serif"/>
+              </w:rPr>
+            </w:pPr>
+          </w:p>
+        </w:tc>
+        <w:tc>
+          <w:tcPr>
+            <w:tcW w:w="283" w:type="dxa"/>
+            <w:shd w:val="clear" w:color="auto" w:fill="F4B083" w:themeFill="accent2" w:themeFillTint="99"/>
+          </w:tcPr>
+          <w:p>
+            <w:pPr>
+              <w:rPr>
+                <w:rFonts w:ascii="Microsoft Sans Serif" w:hAnsi="Microsoft Sans Serif" w:cs="Microsoft Sans Serif"/>
+              </w:rPr>
+            </w:pPr>
+          </w:p>
+        </w:tc>
+        <w:tc>
+          <w:tcPr>
+            <w:tcW w:w="283" w:type="dxa"/>
+            <w:vMerge/>
+            <w:tcBorders>
+              <w:bottom w:val="nil"/>
+            </w:tcBorders>
+          </w:tcPr>
+          <w:p>
+            <w:pPr>
+              <w:rPr>
+                <w:rFonts w:ascii="Microsoft Sans Serif" w:hAnsi="Microsoft Sans Serif" w:cs="Microsoft Sans Serif"/>
+              </w:rPr>
+            </w:pPr>
+          </w:p>
+        </w:tc>
+        <w:tc>
+          <w:tcPr>
+            <w:tcW w:w="283" w:type="dxa"/>
+            <w:shd w:val="clear" w:color="auto" w:fill="F4B083" w:themeFill="accent2" w:themeFillTint="99"/>
+          </w:tcPr>
+          <w:p>
+            <w:pPr>
+              <w:rPr>
+                <w:rFonts w:ascii="Microsoft Sans Serif" w:hAnsi="Microsoft Sans Serif" w:cs="Microsoft Sans Serif"/>
+              </w:rPr>
+            </w:pPr>
+          </w:p>
+        </w:tc>
+        <w:tc>
+          <w:tcPr>
+            <w:tcW w:w="283" w:type="dxa"/>
+            <w:shd w:val="clear" w:color="auto" w:fill="F4B083" w:themeFill="accent2" w:themeFillTint="99"/>
+          </w:tcPr>
+          <w:p>
+            <w:pPr>
+              <w:rPr>
+                <w:rFonts w:ascii="Microsoft Sans Serif" w:hAnsi="Microsoft Sans Serif" w:cs="Microsoft Sans Serif"/>
+              </w:rPr>
+            </w:pPr>
+          </w:p>
+        </w:tc>
+        <w:tc>
+          <w:tcPr>
+            <w:tcW w:w="283" w:type="dxa"/>
+            <w:shd w:val="clear" w:color="auto" w:fill="F4B083" w:themeFill="accent2" w:themeFillTint="99"/>
+          </w:tcPr>
+          <w:p/>
+        </w:tc>
+        <w:tc>
+          <w:tcPr>
+            <w:tcW w:w="283" w:type="dxa"/>
+            <w:shd w:val="clear" w:color="auto" w:fill="F4B083" w:themeFill="accent2" w:themeFillTint="99"/>
+          </w:tcPr>
+          <w:p/>
+        </w:tc>
+        <w:tc>
+          <w:tcPr>
+            <w:tcW w:w="283" w:type="dxa"/>
+            <w:shd w:val="clear" w:color="auto" w:fill="F4B083" w:themeFill="accent2" w:themeFillTint="99"/>
+          </w:tcPr>
+          <w:p/>
+        </w:tc>
+        <w:tc>
+          <w:tcPr>
+            <w:tcW w:w="283" w:type="dxa"/>
+            <w:shd w:val="clear" w:color="auto" w:fill="F4B083" w:themeFill="accent2" w:themeFillTint="99"/>
+          </w:tcPr>
+          <w:p/>
+        </w:tc>
+        <w:tc>
+          <w:tcPr>
+            <w:tcW w:w="283" w:type="dxa"/>
+            <w:shd w:val="clear" w:color="auto" w:fill="F4B083" w:themeFill="accent2" w:themeFillTint="99"/>
+          </w:tcPr>
+          <w:p/>
+        </w:tc>
+      </w:tr>
+      <w:tr>
+        <w:trPr>
+          <w:trHeight w:val="227"/>
+        </w:trPr>
+        <w:tc>
+          <w:tcPr>
+            <w:tcW w:w="283" w:type="dxa"/>
+            <w:shd w:val="clear" w:color="auto" w:fill="FFFFFF" w:themeFill="background1"/>
+          </w:tcPr>
+          <w:p>
+            <w:pPr>
+              <w:rPr>
+                <w:rFonts w:ascii="Microsoft Sans Serif" w:hAnsi="Microsoft Sans Serif" w:cs="Microsoft Sans Serif"/>
+              </w:rPr>
+            </w:pPr>
+          </w:p>
+        </w:tc>
+        <w:tc>
+          <w:tcPr>
+            <w:tcW w:w="283" w:type="dxa"/>
+            <w:shd w:val="clear" w:color="auto" w:fill="9CC2E5" w:themeFill="accent5" w:themeFillTint="99"/>
+          </w:tcPr>
+          <w:p>
+            <w:pPr>
+              <w:rPr>
+                <w:rFonts w:ascii="Microsoft Sans Serif" w:hAnsi="Microsoft Sans Serif" w:cs="Microsoft Sans Serif"/>
+              </w:rPr>
+            </w:pPr>
+          </w:p>
+        </w:tc>
+        <w:tc>
+          <w:tcPr>
+            <w:tcW w:w="283" w:type="dxa"/>
+            <w:shd w:val="clear" w:color="auto" w:fill="9CC2E5" w:themeFill="accent5" w:themeFillTint="99"/>
+          </w:tcPr>
+          <w:p>
+            <w:pPr>
+              <w:rPr>
+                <w:rFonts w:ascii="Microsoft Sans Serif" w:hAnsi="Microsoft Sans Serif" w:cs="Microsoft Sans Serif"/>
+              </w:rPr>
+            </w:pPr>
+          </w:p>
+        </w:tc>
+        <w:tc>
+          <w:tcPr>
+            <w:tcW w:w="283" w:type="dxa"/>
+            <w:shd w:val="clear" w:color="auto" w:fill="9CC2E5" w:themeFill="accent5" w:themeFillTint="99"/>
+          </w:tcPr>
+          <w:p>
+            <w:pPr>
+              <w:rPr>
+                <w:rFonts w:ascii="Microsoft Sans Serif" w:hAnsi="Microsoft Sans Serif" w:cs="Microsoft Sans Serif"/>
+              </w:rPr>
+            </w:pPr>
+          </w:p>
+        </w:tc>
+        <w:tc>
+          <w:tcPr>
+            <w:tcW w:w="283" w:type="dxa"/>
+            <w:shd w:val="clear" w:color="auto" w:fill="9CC2E5" w:themeFill="accent5" w:themeFillTint="99"/>
+          </w:tcPr>
+          <w:p>
+            <w:pPr>
+              <w:rPr>
+                <w:rFonts w:ascii="Microsoft Sans Serif" w:hAnsi="Microsoft Sans Serif" w:cs="Microsoft Sans Serif"/>
+              </w:rPr>
+            </w:pPr>
+          </w:p>
+        </w:tc>
+        <w:tc>
+          <w:tcPr>
+            <w:tcW w:w="283" w:type="dxa"/>
+            <w:shd w:val="clear" w:color="auto" w:fill="9CC2E5" w:themeFill="accent5" w:themeFillTint="99"/>
+          </w:tcPr>
+          <w:p>
+            <w:pPr>
+              <w:rPr>
+                <w:rFonts w:ascii="Microsoft Sans Serif" w:hAnsi="Microsoft Sans Serif" w:cs="Microsoft Sans Serif"/>
+              </w:rPr>
+            </w:pPr>
+          </w:p>
+        </w:tc>
+        <w:tc>
+          <w:tcPr>
+            <w:tcW w:w="283" w:type="dxa"/>
+          </w:tcPr>
+          <w:p>
+            <w:pPr>
+              <w:rPr>
+                <w:rFonts w:ascii="Microsoft Sans Serif" w:hAnsi="Microsoft Sans Serif" w:cs="Microsoft Sans Serif"/>
+              </w:rPr>
+            </w:pPr>
+          </w:p>
+        </w:tc>
+        <w:tc>
+          <w:tcPr>
+            <w:tcW w:w="283" w:type="dxa"/>
+            <w:vMerge/>
+            <w:tcBorders>
+              <w:bottom w:val="nil"/>
+            </w:tcBorders>
+          </w:tcPr>
+          <w:p>
+            <w:pPr>
+              <w:rPr>
+                <w:rFonts w:ascii="Microsoft Sans Serif" w:hAnsi="Microsoft Sans Serif" w:cs="Microsoft Sans Serif"/>
+              </w:rPr>
+            </w:pPr>
+          </w:p>
+        </w:tc>
+        <w:tc>
+          <w:tcPr>
+            <w:tcW w:w="283" w:type="dxa"/>
+            <w:shd w:val="clear" w:color="auto" w:fill="FFFFFF" w:themeFill="background1"/>
+          </w:tcPr>
+          <w:p>
+            <w:pPr>
+              <w:rPr>
+                <w:rFonts w:ascii="Microsoft Sans Serif" w:hAnsi="Microsoft Sans Serif" w:cs="Microsoft Sans Serif"/>
+              </w:rPr>
+            </w:pPr>
+          </w:p>
+        </w:tc>
+        <w:tc>
+          <w:tcPr>
+            <w:tcW w:w="283" w:type="dxa"/>
+            <w:shd w:val="clear" w:color="auto" w:fill="9CC2E5" w:themeFill="accent5" w:themeFillTint="99"/>
+          </w:tcPr>
+          <w:p>
+            <w:pPr>
+              <w:rPr>
+                <w:rFonts w:ascii="Microsoft Sans Serif" w:hAnsi="Microsoft Sans Serif" w:cs="Microsoft Sans Serif"/>
+              </w:rPr>
+            </w:pPr>
+          </w:p>
+        </w:tc>
+        <w:tc>
+          <w:tcPr>
+            <w:tcW w:w="283" w:type="dxa"/>
+            <w:shd w:val="clear" w:color="auto" w:fill="9CC2E5" w:themeFill="accent5" w:themeFillTint="99"/>
+          </w:tcPr>
+          <w:p/>
+        </w:tc>
+        <w:tc>
+          <w:tcPr>
+            <w:tcW w:w="283" w:type="dxa"/>
+            <w:shd w:val="clear" w:color="auto" w:fill="9CC2E5" w:themeFill="accent5" w:themeFillTint="99"/>
+          </w:tcPr>
+          <w:p/>
+        </w:tc>
+        <w:tc>
+          <w:tcPr>
+            <w:tcW w:w="283" w:type="dxa"/>
+            <w:shd w:val="clear" w:color="auto" w:fill="9CC2E5" w:themeFill="accent5" w:themeFillTint="99"/>
+          </w:tcPr>
+          <w:p/>
+        </w:tc>
+        <w:tc>
+          <w:tcPr>
+            <w:tcW w:w="283" w:type="dxa"/>
+            <w:shd w:val="clear" w:color="auto" w:fill="9CC2E5" w:themeFill="accent5" w:themeFillTint="99"/>
+          </w:tcPr>
+          <w:p/>
+        </w:tc>
+        <w:tc>
+          <w:tcPr>
+            <w:tcW w:w="283" w:type="dxa"/>
+          </w:tcPr>
+          <w:p/>
+        </w:tc>
+      </w:tr>
+      <w:tr>
+        <w:trPr>
+          <w:trHeight w:val="227"/>
+        </w:trPr>
+        <w:tc>
+          <w:tcPr>
+            <w:tcW w:w="283" w:type="dxa"/>
+            <w:shd w:val="clear" w:color="auto" w:fill="FFFFFF" w:themeFill="background1"/>
+          </w:tcPr>
+          <w:p>
+            <w:pPr>
+              <w:rPr>
+                <w:rFonts w:ascii="Microsoft Sans Serif" w:hAnsi="Microsoft Sans Serif" w:cs="Microsoft Sans Serif"/>
+              </w:rPr>
+            </w:pPr>
+          </w:p>
+        </w:tc>
+        <w:tc>
+          <w:tcPr>
+            <w:tcW w:w="283" w:type="dxa"/>
+            <w:shd w:val="clear" w:color="auto" w:fill="9CC2E5" w:themeFill="accent5" w:themeFillTint="99"/>
+          </w:tcPr>
+          <w:p>
+            <w:pPr>
+              <w:rPr>
+                <w:rFonts w:ascii="Microsoft Sans Serif" w:hAnsi="Microsoft Sans Serif" w:cs="Microsoft Sans Serif"/>
+              </w:rPr>
+            </w:pPr>
+          </w:p>
+        </w:tc>
+        <w:tc>
+          <w:tcPr>
+            <w:tcW w:w="283" w:type="dxa"/>
+            <w:shd w:val="clear" w:color="auto" w:fill="9CC2E5" w:themeFill="accent5" w:themeFillTint="99"/>
+          </w:tcPr>
+          <w:p>
+            <w:pPr>
+              <w:rPr>
+                <w:rFonts w:ascii="Microsoft Sans Serif" w:hAnsi="Microsoft Sans Serif" w:cs="Microsoft Sans Serif"/>
+              </w:rPr>
+            </w:pPr>
+          </w:p>
+        </w:tc>
+        <w:tc>
+          <w:tcPr>
+            <w:tcW w:w="283" w:type="dxa"/>
+            <w:shd w:val="clear" w:color="auto" w:fill="9CC2E5" w:themeFill="accent5" w:themeFillTint="99"/>
+          </w:tcPr>
+          <w:p>
+            <w:pPr>
+              <w:rPr>
+                <w:rFonts w:ascii="Microsoft Sans Serif" w:hAnsi="Microsoft Sans Serif" w:cs="Microsoft Sans Serif"/>
+              </w:rPr>
+            </w:pPr>
+          </w:p>
+        </w:tc>
+        <w:tc>
+          <w:tcPr>
+            <w:tcW w:w="283" w:type="dxa"/>
+            <w:shd w:val="clear" w:color="auto" w:fill="9CC2E5" w:themeFill="accent5" w:themeFillTint="99"/>
+          </w:tcPr>
+          <w:p>
+            <w:pPr>
+              <w:rPr>
+                <w:rFonts w:ascii="Microsoft Sans Serif" w:hAnsi="Microsoft Sans Serif" w:cs="Microsoft Sans Serif"/>
+              </w:rPr>
+            </w:pPr>
+          </w:p>
+        </w:tc>
+        <w:tc>
+          <w:tcPr>
+            <w:tcW w:w="283" w:type="dxa"/>
+            <w:shd w:val="clear" w:color="auto" w:fill="9CC2E5" w:themeFill="accent5" w:themeFillTint="99"/>
+          </w:tcPr>
+          <w:p>
+            <w:pPr>
+              <w:rPr>
+                <w:rFonts w:ascii="Microsoft Sans Serif" w:hAnsi="Microsoft Sans Serif" w:cs="Microsoft Sans Serif"/>
+              </w:rPr>
+            </w:pPr>
+          </w:p>
+        </w:tc>
+        <w:tc>
+          <w:tcPr>
+            <w:tcW w:w="283" w:type="dxa"/>
+          </w:tcPr>
+          <w:p>
+            <w:pPr>
+              <w:rPr>
+                <w:rFonts w:ascii="Microsoft Sans Serif" w:hAnsi="Microsoft Sans Serif" w:cs="Microsoft Sans Serif"/>
+              </w:rPr>
+            </w:pPr>
+          </w:p>
+        </w:tc>
+        <w:tc>
+          <w:tcPr>
+            <w:tcW w:w="283" w:type="dxa"/>
+            <w:vMerge/>
+            <w:tcBorders>
+              <w:bottom w:val="nil"/>
+            </w:tcBorders>
+          </w:tcPr>
+          <w:p>
+            <w:pPr>
+              <w:rPr>
+                <w:rFonts w:ascii="Microsoft Sans Serif" w:hAnsi="Microsoft Sans Serif" w:cs="Microsoft Sans Serif"/>
+              </w:rPr>
+            </w:pPr>
+          </w:p>
+        </w:tc>
+        <w:tc>
+          <w:tcPr>
+            <w:tcW w:w="283" w:type="dxa"/>
+            <w:shd w:val="clear" w:color="auto" w:fill="FFFFFF" w:themeFill="background1"/>
+          </w:tcPr>
+          <w:p>
+            <w:pPr>
+              <w:rPr>
+                <w:rFonts w:ascii="Microsoft Sans Serif" w:hAnsi="Microsoft Sans Serif" w:cs="Microsoft Sans Serif"/>
+              </w:rPr>
+            </w:pPr>
+          </w:p>
+        </w:tc>
+        <w:tc>
+          <w:tcPr>
+            <w:tcW w:w="283" w:type="dxa"/>
+            <w:shd w:val="clear" w:color="auto" w:fill="9CC2E5" w:themeFill="accent5" w:themeFillTint="99"/>
+          </w:tcPr>
+          <w:p>
+            <w:pPr>
+              <w:rPr>
+                <w:rFonts w:ascii="Microsoft Sans Serif" w:hAnsi="Microsoft Sans Serif" w:cs="Microsoft Sans Serif"/>
+              </w:rPr>
+            </w:pPr>
+          </w:p>
+        </w:tc>
+        <w:tc>
+          <w:tcPr>
+            <w:tcW w:w="283" w:type="dxa"/>
+            <w:shd w:val="clear" w:color="auto" w:fill="9CC2E5" w:themeFill="accent5" w:themeFillTint="99"/>
+          </w:tcPr>
+          <w:p/>
+        </w:tc>
+        <w:tc>
+          <w:tcPr>
+            <w:tcW w:w="283" w:type="dxa"/>
+            <w:shd w:val="clear" w:color="auto" w:fill="9CC2E5" w:themeFill="accent5" w:themeFillTint="99"/>
+          </w:tcPr>
+          <w:p/>
+        </w:tc>
+        <w:tc>
+          <w:tcPr>
+            <w:tcW w:w="283" w:type="dxa"/>
+            <w:shd w:val="clear" w:color="auto" w:fill="9CC2E5" w:themeFill="accent5" w:themeFillTint="99"/>
+          </w:tcPr>
+          <w:p/>
+        </w:tc>
+        <w:tc>
+          <w:tcPr>
+            <w:tcW w:w="283" w:type="dxa"/>
+            <w:shd w:val="clear" w:color="auto" w:fill="9CC2E5" w:themeFill="accent5" w:themeFillTint="99"/>
+          </w:tcPr>
+          <w:p/>
+        </w:tc>
+        <w:tc>
+          <w:tcPr>
+            <w:tcW w:w="283" w:type="dxa"/>
+          </w:tcPr>
+          <w:p/>
+        </w:tc>
+      </w:tr>
+      <w:tr>
+        <w:trPr>
+          <w:trHeight w:val="227"/>
+        </w:trPr>
+        <w:tc>
+          <w:tcPr>
+            <w:tcW w:w="283" w:type="dxa"/>
+            <w:shd w:val="clear" w:color="auto" w:fill="FFFFFF" w:themeFill="background1"/>
+          </w:tcPr>
+          <w:p>
+            <w:pPr>
+              <w:rPr>
+                <w:rFonts w:ascii="Microsoft Sans Serif" w:hAnsi="Microsoft Sans Serif" w:cs="Microsoft Sans Serif"/>
+                <w:lang w:val="de-DE"/>
+              </w:rPr>
+            </w:pPr>
+          </w:p>
+        </w:tc>
+        <w:tc>
+          <w:tcPr>
+            <w:tcW w:w="283" w:type="dxa"/>
+            <w:shd w:val="clear" w:color="auto" w:fill="9CC2E5" w:themeFill="accent5" w:themeFillTint="99"/>
+          </w:tcPr>
+          <w:p>
+            <w:pPr>
+              <w:rPr>
+                <w:rFonts w:ascii="Microsoft Sans Serif" w:hAnsi="Microsoft Sans Serif" w:cs="Microsoft Sans Serif"/>
+              </w:rPr>
+            </w:pPr>
+          </w:p>
+        </w:tc>
+        <w:tc>
+          <w:tcPr>
+            <w:tcW w:w="283" w:type="dxa"/>
+            <w:shd w:val="clear" w:color="auto" w:fill="9CC2E5" w:themeFill="accent5" w:themeFillTint="99"/>
+          </w:tcPr>
+          <w:p>
+            <w:pPr>
+              <w:rPr>
+                <w:rFonts w:ascii="Microsoft Sans Serif" w:hAnsi="Microsoft Sans Serif" w:cs="Microsoft Sans Serif"/>
+              </w:rPr>
+            </w:pPr>
+          </w:p>
+        </w:tc>
+        <w:tc>
+          <w:tcPr>
+            <w:tcW w:w="283" w:type="dxa"/>
+            <w:shd w:val="clear" w:color="auto" w:fill="9CC2E5" w:themeFill="accent5" w:themeFillTint="99"/>
+          </w:tcPr>
+          <w:p>
+            <w:pPr>
+              <w:rPr>
+                <w:rFonts w:ascii="Microsoft Sans Serif" w:hAnsi="Microsoft Sans Serif" w:cs="Microsoft Sans Serif"/>
+              </w:rPr>
+            </w:pPr>
+          </w:p>
+        </w:tc>
+        <w:tc>
+          <w:tcPr>
+            <w:tcW w:w="283" w:type="dxa"/>
+            <w:shd w:val="clear" w:color="auto" w:fill="9CC2E5" w:themeFill="accent5" w:themeFillTint="99"/>
+          </w:tcPr>
+          <w:p>
+            <w:pPr>
+              <w:rPr>
+                <w:rFonts w:ascii="Microsoft Sans Serif" w:hAnsi="Microsoft Sans Serif" w:cs="Microsoft Sans Serif"/>
+              </w:rPr>
+            </w:pPr>
+          </w:p>
+        </w:tc>
+        <w:tc>
+          <w:tcPr>
+            <w:tcW w:w="283" w:type="dxa"/>
+            <w:shd w:val="clear" w:color="auto" w:fill="9CC2E5" w:themeFill="accent5" w:themeFillTint="99"/>
+          </w:tcPr>
+          <w:p>
+            <w:pPr>
+              <w:rPr>
+                <w:rFonts w:ascii="Microsoft Sans Serif" w:hAnsi="Microsoft Sans Serif" w:cs="Microsoft Sans Serif"/>
+              </w:rPr>
+            </w:pPr>
+          </w:p>
+        </w:tc>
+        <w:tc>
+          <w:tcPr>
+            <w:tcW w:w="283" w:type="dxa"/>
+          </w:tcPr>
+          <w:p>
+            <w:pPr>
+              <w:rPr>
+                <w:rFonts w:ascii="Microsoft Sans Serif" w:hAnsi="Microsoft Sans Serif" w:cs="Microsoft Sans Serif"/>
+              </w:rPr>
+            </w:pPr>
+          </w:p>
+        </w:tc>
+        <w:tc>
+          <w:tcPr>
+            <w:tcW w:w="283" w:type="dxa"/>
+            <w:vMerge/>
+            <w:tcBorders>
+              <w:bottom w:val="nil"/>
+            </w:tcBorders>
+          </w:tcPr>
+          <w:p>
+            <w:pPr>
+              <w:rPr>
+                <w:rFonts w:ascii="Microsoft Sans Serif" w:hAnsi="Microsoft Sans Serif" w:cs="Microsoft Sans Serif"/>
+              </w:rPr>
+            </w:pPr>
+          </w:p>
+        </w:tc>
+        <w:tc>
+          <w:tcPr>
+            <w:tcW w:w="283" w:type="dxa"/>
+            <w:shd w:val="clear" w:color="auto" w:fill="FFFFFF" w:themeFill="background1"/>
+          </w:tcPr>
+          <w:p>
+            <w:pPr>
+              <w:rPr>
+                <w:rFonts w:ascii="Microsoft Sans Serif" w:hAnsi="Microsoft Sans Serif" w:cs="Microsoft Sans Serif"/>
+              </w:rPr>
+            </w:pPr>
+          </w:p>
+        </w:tc>
+        <w:tc>
+          <w:tcPr>
+            <w:tcW w:w="283" w:type="dxa"/>
+            <w:shd w:val="clear" w:color="auto" w:fill="9CC2E5" w:themeFill="accent5" w:themeFillTint="99"/>
+          </w:tcPr>
+          <w:p>
+            <w:pPr>
+              <w:rPr>
+                <w:rFonts w:ascii="Microsoft Sans Serif" w:hAnsi="Microsoft Sans Serif" w:cs="Microsoft Sans Serif"/>
+              </w:rPr>
+            </w:pPr>
+          </w:p>
+        </w:tc>
+        <w:tc>
+          <w:tcPr>
+            <w:tcW w:w="283" w:type="dxa"/>
+            <w:shd w:val="clear" w:color="auto" w:fill="9CC2E5" w:themeFill="accent5" w:themeFillTint="99"/>
+          </w:tcPr>
+          <w:p/>
+        </w:tc>
+        <w:tc>
+          <w:tcPr>
+            <w:tcW w:w="283" w:type="dxa"/>
+            <w:shd w:val="clear" w:color="auto" w:fill="9CC2E5" w:themeFill="accent5" w:themeFillTint="99"/>
+          </w:tcPr>
+          <w:p/>
+        </w:tc>
+        <w:tc>
+          <w:tcPr>
+            <w:tcW w:w="283" w:type="dxa"/>
+            <w:shd w:val="clear" w:color="auto" w:fill="9CC2E5" w:themeFill="accent5" w:themeFillTint="99"/>
+          </w:tcPr>
+          <w:p/>
+        </w:tc>
+        <w:tc>
+          <w:tcPr>
+            <w:tcW w:w="283" w:type="dxa"/>
+            <w:shd w:val="clear" w:color="auto" w:fill="9CC2E5" w:themeFill="accent5" w:themeFillTint="99"/>
+          </w:tcPr>
+          <w:p/>
+        </w:tc>
+        <w:tc>
+          <w:tcPr>
+            <w:tcW w:w="283" w:type="dxa"/>
+          </w:tcPr>
+          <w:p/>
+        </w:tc>
+      </w:tr>
+      <w:tr>
+        <w:trPr>
+          <w:trHeight w:val="227"/>
+        </w:trPr>
+        <w:tc>
+          <w:tcPr>
+            <w:tcW w:w="283" w:type="dxa"/>
+            <w:shd w:val="clear" w:color="auto" w:fill="FFFFFF" w:themeFill="background1"/>
+          </w:tcPr>
+          <w:p>
+            <w:pPr>
+              <w:rPr>
+                <w:rFonts w:ascii="Microsoft Sans Serif" w:hAnsi="Microsoft Sans Serif" w:cs="Microsoft Sans Serif"/>
+              </w:rPr>
+            </w:pPr>
+          </w:p>
+        </w:tc>
+        <w:tc>
+          <w:tcPr>
+            <w:tcW w:w="283" w:type="dxa"/>
+            <w:shd w:val="clear" w:color="auto" w:fill="9CC2E5" w:themeFill="accent5" w:themeFillTint="99"/>
+          </w:tcPr>
+          <w:p>
+            <w:pPr>
+              <w:rPr>
+                <w:rFonts w:ascii="Microsoft Sans Serif" w:hAnsi="Microsoft Sans Serif" w:cs="Microsoft Sans Serif"/>
+              </w:rPr>
+            </w:pPr>
+          </w:p>
+        </w:tc>
+        <w:tc>
+          <w:tcPr>
+            <w:tcW w:w="283" w:type="dxa"/>
+            <w:shd w:val="clear" w:color="auto" w:fill="9CC2E5" w:themeFill="accent5" w:themeFillTint="99"/>
+          </w:tcPr>
+          <w:p>
+            <w:pPr>
+              <w:rPr>
+                <w:rFonts w:ascii="Microsoft Sans Serif" w:hAnsi="Microsoft Sans Serif" w:cs="Microsoft Sans Serif"/>
+              </w:rPr>
+            </w:pPr>
+          </w:p>
+        </w:tc>
+        <w:tc>
+          <w:tcPr>
+            <w:tcW w:w="283" w:type="dxa"/>
+            <w:shd w:val="clear" w:color="auto" w:fill="9CC2E5" w:themeFill="accent5" w:themeFillTint="99"/>
+          </w:tcPr>
+          <w:p>
+            <w:pPr>
+              <w:rPr>
+                <w:rFonts w:ascii="Microsoft Sans Serif" w:hAnsi="Microsoft Sans Serif" w:cs="Microsoft Sans Serif"/>
+              </w:rPr>
+            </w:pPr>
+          </w:p>
+        </w:tc>
+        <w:tc>
+          <w:tcPr>
+            <w:tcW w:w="283" w:type="dxa"/>
+            <w:shd w:val="clear" w:color="auto" w:fill="9CC2E5" w:themeFill="accent5" w:themeFillTint="99"/>
+          </w:tcPr>
+          <w:p>
+            <w:pPr>
+              <w:rPr>
+                <w:rFonts w:ascii="Microsoft Sans Serif" w:hAnsi="Microsoft Sans Serif" w:cs="Microsoft Sans Serif"/>
+              </w:rPr>
+            </w:pPr>
+          </w:p>
+        </w:tc>
+        <w:tc>
+          <w:tcPr>
+            <w:tcW w:w="283" w:type="dxa"/>
+            <w:shd w:val="clear" w:color="auto" w:fill="9CC2E5" w:themeFill="accent5" w:themeFillTint="99"/>
+          </w:tcPr>
+          <w:p>
+            <w:pPr>
+              <w:rPr>
+                <w:rFonts w:ascii="Microsoft Sans Serif" w:hAnsi="Microsoft Sans Serif" w:cs="Microsoft Sans Serif"/>
+              </w:rPr>
+            </w:pPr>
+          </w:p>
+        </w:tc>
+        <w:tc>
+          <w:tcPr>
+            <w:tcW w:w="283" w:type="dxa"/>
+            <w:shd w:val="clear" w:color="auto" w:fill="FFFFFF" w:themeFill="background1"/>
+          </w:tcPr>
+          <w:p>
+            <w:pPr>
+              <w:rPr>
+                <w:rFonts w:ascii="Microsoft Sans Serif" w:hAnsi="Microsoft Sans Serif" w:cs="Microsoft Sans Serif"/>
+              </w:rPr>
+            </w:pPr>
+          </w:p>
+        </w:tc>
+        <w:tc>
+          <w:tcPr>
+            <w:tcW w:w="283" w:type="dxa"/>
+            <w:vMerge/>
+            <w:tcBorders>
+              <w:bottom w:val="nil"/>
+            </w:tcBorders>
+          </w:tcPr>
+          <w:p>
+            <w:pPr>
+              <w:rPr>
+                <w:rFonts w:ascii="Microsoft Sans Serif" w:hAnsi="Microsoft Sans Serif" w:cs="Microsoft Sans Serif"/>
+              </w:rPr>
+            </w:pPr>
+          </w:p>
+        </w:tc>
+        <w:tc>
+          <w:tcPr>
+            <w:tcW w:w="283" w:type="dxa"/>
+            <w:shd w:val="clear" w:color="auto" w:fill="FFFFFF" w:themeFill="background1"/>
+          </w:tcPr>
+          <w:p>
+            <w:pPr>
+              <w:rPr>
+                <w:rFonts w:ascii="Microsoft Sans Serif" w:hAnsi="Microsoft Sans Serif" w:cs="Microsoft Sans Serif"/>
+              </w:rPr>
+            </w:pPr>
+          </w:p>
+        </w:tc>
+        <w:tc>
+          <w:tcPr>
+            <w:tcW w:w="283" w:type="dxa"/>
+            <w:shd w:val="clear" w:color="auto" w:fill="9CC2E5" w:themeFill="accent5" w:themeFillTint="99"/>
+          </w:tcPr>
+          <w:p>
+            <w:pPr>
+              <w:rPr>
+                <w:rFonts w:ascii="Microsoft Sans Serif" w:hAnsi="Microsoft Sans Serif" w:cs="Microsoft Sans Serif"/>
+              </w:rPr>
+            </w:pPr>
+          </w:p>
+        </w:tc>
+        <w:tc>
+          <w:tcPr>
+            <w:tcW w:w="283" w:type="dxa"/>
+            <w:shd w:val="clear" w:color="auto" w:fill="9CC2E5" w:themeFill="accent5" w:themeFillTint="99"/>
+          </w:tcPr>
+          <w:p/>
+        </w:tc>
+        <w:tc>
+          <w:tcPr>
+            <w:tcW w:w="283" w:type="dxa"/>
+            <w:shd w:val="clear" w:color="auto" w:fill="9CC2E5" w:themeFill="accent5" w:themeFillTint="99"/>
+          </w:tcPr>
+          <w:p/>
+        </w:tc>
+        <w:tc>
+          <w:tcPr>
+            <w:tcW w:w="283" w:type="dxa"/>
+            <w:shd w:val="clear" w:color="auto" w:fill="9CC2E5" w:themeFill="accent5" w:themeFillTint="99"/>
+          </w:tcPr>
+          <w:p/>
+        </w:tc>
+        <w:tc>
+          <w:tcPr>
+            <w:tcW w:w="283" w:type="dxa"/>
+            <w:shd w:val="clear" w:color="auto" w:fill="9CC2E5" w:themeFill="accent5" w:themeFillTint="99"/>
+          </w:tcPr>
+          <w:p/>
+        </w:tc>
+        <w:tc>
+          <w:tcPr>
+            <w:tcW w:w="283" w:type="dxa"/>
+            <w:shd w:val="clear" w:color="auto" w:fill="FFFFFF" w:themeFill="background1"/>
+          </w:tcPr>
+          <w:p/>
+        </w:tc>
+      </w:tr>
+      <w:tr>
+        <w:trPr>
+          <w:trHeight w:val="227"/>
+        </w:trPr>
+        <w:tc>
+          <w:tcPr>
+            <w:tcW w:w="283" w:type="dxa"/>
+            <w:tcBorders>
+              <w:bottom w:val="single" w:sz="4" w:space="0" w:color="auto"/>
+            </w:tcBorders>
+            <w:shd w:val="clear" w:color="auto" w:fill="F4B083" w:themeFill="accent2" w:themeFillTint="99"/>
+          </w:tcPr>
+          <w:p>
+            <w:pPr>
+              <w:rPr>
+                <w:rFonts w:ascii="Microsoft Sans Serif" w:hAnsi="Microsoft Sans Serif" w:cs="Microsoft Sans Serif"/>
+              </w:rPr>
+            </w:pPr>
+          </w:p>
+        </w:tc>
+        <w:tc>
+          <w:tcPr>
+            <w:tcW w:w="283" w:type="dxa"/>
+            <w:tcBorders>
+              <w:bottom w:val="single" w:sz="4" w:space="0" w:color="auto"/>
+            </w:tcBorders>
+            <w:shd w:val="clear" w:color="auto" w:fill="F4B083" w:themeFill="accent2" w:themeFillTint="99"/>
+          </w:tcPr>
+          <w:p>
+            <w:pPr>
+              <w:rPr>
+                <w:rFonts w:ascii="Microsoft Sans Serif" w:hAnsi="Microsoft Sans Serif" w:cs="Microsoft Sans Serif"/>
+              </w:rPr>
+            </w:pPr>
+          </w:p>
+        </w:tc>
+        <w:tc>
+          <w:tcPr>
+            <w:tcW w:w="283" w:type="dxa"/>
+            <w:tcBorders>
+              <w:bottom w:val="single" w:sz="4" w:space="0" w:color="auto"/>
+            </w:tcBorders>
+            <w:shd w:val="clear" w:color="auto" w:fill="F4B083" w:themeFill="accent2" w:themeFillTint="99"/>
+          </w:tcPr>
+          <w:p>
+            <w:pPr>
+              <w:rPr>
+                <w:rFonts w:ascii="Microsoft Sans Serif" w:hAnsi="Microsoft Sans Serif" w:cs="Microsoft Sans Serif"/>
+              </w:rPr>
+            </w:pPr>
+          </w:p>
+        </w:tc>
+        <w:tc>
+          <w:tcPr>
+            <w:tcW w:w="283" w:type="dxa"/>
+            <w:tcBorders>
+              <w:bottom w:val="single" w:sz="4" w:space="0" w:color="auto"/>
+            </w:tcBorders>
+            <w:shd w:val="clear" w:color="auto" w:fill="F4B083" w:themeFill="accent2" w:themeFillTint="99"/>
+          </w:tcPr>
+          <w:p>
+            <w:pPr>
+              <w:rPr>
+                <w:rFonts w:ascii="Microsoft Sans Serif" w:hAnsi="Microsoft Sans Serif" w:cs="Microsoft Sans Serif"/>
+              </w:rPr>
+            </w:pPr>
+          </w:p>
+        </w:tc>
+        <w:tc>
+          <w:tcPr>
+            <w:tcW w:w="283" w:type="dxa"/>
+            <w:tcBorders>
+              <w:bottom w:val="single" w:sz="4" w:space="0" w:color="auto"/>
+            </w:tcBorders>
+            <w:shd w:val="clear" w:color="auto" w:fill="F4B083" w:themeFill="accent2" w:themeFillTint="99"/>
+          </w:tcPr>
+          <w:p>
+            <w:pPr>
+              <w:rPr>
+                <w:rFonts w:ascii="Microsoft Sans Serif" w:hAnsi="Microsoft Sans Serif" w:cs="Microsoft Sans Serif"/>
+              </w:rPr>
+            </w:pPr>
+          </w:p>
+        </w:tc>
+        <w:tc>
+          <w:tcPr>
+            <w:tcW w:w="283" w:type="dxa"/>
+            <w:tcBorders>
+              <w:bottom w:val="single" w:sz="4" w:space="0" w:color="auto"/>
+            </w:tcBorders>
+            <w:shd w:val="clear" w:color="auto" w:fill="F4B083" w:themeFill="accent2" w:themeFillTint="99"/>
+          </w:tcPr>
+          <w:p>
+            <w:pPr>
+              <w:rPr>
+                <w:rFonts w:ascii="Microsoft Sans Serif" w:hAnsi="Microsoft Sans Serif" w:cs="Microsoft Sans Serif"/>
+              </w:rPr>
+            </w:pPr>
+          </w:p>
+        </w:tc>
+        <w:tc>
+          <w:tcPr>
+            <w:tcW w:w="283" w:type="dxa"/>
+            <w:tcBorders>
+              <w:bottom w:val="single" w:sz="4" w:space="0" w:color="auto"/>
+            </w:tcBorders>
+            <w:shd w:val="clear" w:color="auto" w:fill="F4B083" w:themeFill="accent2" w:themeFillTint="99"/>
+          </w:tcPr>
+          <w:p>
+            <w:pPr>
+              <w:rPr>
+                <w:rFonts w:ascii="Microsoft Sans Serif" w:hAnsi="Microsoft Sans Serif" w:cs="Microsoft Sans Serif"/>
+              </w:rPr>
+            </w:pPr>
+          </w:p>
+        </w:tc>
+        <w:tc>
+          <w:tcPr>
+            <w:tcW w:w="283" w:type="dxa"/>
+            <w:vMerge/>
+            <w:tcBorders>
+              <w:bottom w:val="nil"/>
+            </w:tcBorders>
+          </w:tcPr>
+          <w:p>
+            <w:pPr>
+              <w:rPr>
+                <w:rFonts w:ascii="Microsoft Sans Serif" w:hAnsi="Microsoft Sans Serif" w:cs="Microsoft Sans Serif"/>
+              </w:rPr>
+            </w:pPr>
+          </w:p>
+        </w:tc>
+        <w:tc>
+          <w:tcPr>
+            <w:tcW w:w="283" w:type="dxa"/>
+            <w:tcBorders>
+              <w:bottom w:val="single" w:sz="4" w:space="0" w:color="auto"/>
+            </w:tcBorders>
+            <w:shd w:val="clear" w:color="auto" w:fill="F4B083" w:themeFill="accent2" w:themeFillTint="99"/>
+          </w:tcPr>
+          <w:p>
+            <w:pPr>
+              <w:rPr>
+                <w:rFonts w:ascii="Microsoft Sans Serif" w:hAnsi="Microsoft Sans Serif" w:cs="Microsoft Sans Serif"/>
+              </w:rPr>
+            </w:pPr>
+          </w:p>
+        </w:tc>
+        <w:tc>
+          <w:tcPr>
+            <w:tcW w:w="283" w:type="dxa"/>
+            <w:tcBorders>
+              <w:bottom w:val="single" w:sz="4" w:space="0" w:color="auto"/>
+            </w:tcBorders>
+            <w:shd w:val="clear" w:color="auto" w:fill="F4B083" w:themeFill="accent2" w:themeFillTint="99"/>
+          </w:tcPr>
+          <w:p>
+            <w:pPr>
+              <w:rPr>
+                <w:rFonts w:ascii="Microsoft Sans Serif" w:hAnsi="Microsoft Sans Serif" w:cs="Microsoft Sans Serif"/>
+              </w:rPr>
+            </w:pPr>
+          </w:p>
+        </w:tc>
+        <w:tc>
+          <w:tcPr>
+            <w:tcW w:w="283" w:type="dxa"/>
+            <w:tcBorders>
+              <w:bottom w:val="single" w:sz="4" w:space="0" w:color="auto"/>
+            </w:tcBorders>
+            <w:shd w:val="clear" w:color="auto" w:fill="F4B083" w:themeFill="accent2" w:themeFillTint="99"/>
+          </w:tcPr>
+          <w:p/>
+        </w:tc>
+        <w:tc>
+          <w:tcPr>
+            <w:tcW w:w="283" w:type="dxa"/>
+            <w:tcBorders>
+              <w:bottom w:val="single" w:sz="4" w:space="0" w:color="auto"/>
+            </w:tcBorders>
+            <w:shd w:val="clear" w:color="auto" w:fill="F4B083" w:themeFill="accent2" w:themeFillTint="99"/>
+          </w:tcPr>
+          <w:p/>
+        </w:tc>
+        <w:tc>
+          <w:tcPr>
+            <w:tcW w:w="283" w:type="dxa"/>
+            <w:tcBorders>
+              <w:bottom w:val="single" w:sz="4" w:space="0" w:color="auto"/>
+            </w:tcBorders>
+            <w:shd w:val="clear" w:color="auto" w:fill="F4B083" w:themeFill="accent2" w:themeFillTint="99"/>
+          </w:tcPr>
+          <w:p/>
+        </w:tc>
+        <w:tc>
+          <w:tcPr>
+            <w:tcW w:w="283" w:type="dxa"/>
+            <w:tcBorders>
+              <w:bottom w:val="single" w:sz="4" w:space="0" w:color="auto"/>
+            </w:tcBorders>
+            <w:shd w:val="clear" w:color="auto" w:fill="F4B083" w:themeFill="accent2" w:themeFillTint="99"/>
+          </w:tcPr>
+          <w:p/>
+        </w:tc>
+        <w:tc>
+          <w:tcPr>
+            <w:tcW w:w="283" w:type="dxa"/>
+            <w:tcBorders>
+              <w:bottom w:val="single" w:sz="4" w:space="0" w:color="auto"/>
+            </w:tcBorders>
+            <w:shd w:val="clear" w:color="auto" w:fill="F4B083" w:themeFill="accent2" w:themeFillTint="99"/>
+          </w:tcPr>
+          <w:p/>
+        </w:tc>
+      </w:tr>
+      <w:tr>
+        <w:trPr>
+          <w:trHeight w:val="227"/>
+        </w:trPr>
+        <w:tc>
+          <w:tcPr>
+            <w:tcW w:w="1981" w:type="dxa"/>
+            <w:gridSpan w:val="7"/>
+            <w:tcBorders>
+              <w:top w:val="single" w:sz="4" w:space="0" w:color="auto"/>
+              <w:left w:val="nil"/>
+              <w:bottom w:val="single" w:sz="4" w:space="0" w:color="auto"/>
+              <w:right w:val="nil"/>
+            </w:tcBorders>
+          </w:tcPr>
+          <w:p>
+            <w:pPr>
+              <w:rPr>
+                <w:rFonts w:ascii="Microsoft Sans Serif" w:hAnsi="Microsoft Sans Serif" w:cs="Microsoft Sans Serif"/>
+                <w:lang w:val="de-DE"/>
+              </w:rPr>
+            </w:pPr>
+            <w:r>
+              <w:rPr>
+                <w:noProof/>
+              </w:rPr>
+              <mc:AlternateContent>
+                <mc:Choice Requires="wps">
+                  <w:drawing>
+                    <wp:anchor distT="0" distB="0" distL="114300" distR="114300" simplePos="0" relativeHeight="251667456" behindDoc="0" locked="0" layoutInCell="1" allowOverlap="1" wp14:anchorId="5833C7A2" wp14:editId="1A43F37B">
+                      <wp:simplePos x="0" y="0"/>
+                      <wp:positionH relativeFrom="column">
+                        <wp:posOffset>-1424991</wp:posOffset>
+                      </wp:positionH>
+                      <wp:positionV relativeFrom="paragraph">
+                        <wp:posOffset>64120</wp:posOffset>
+                      </wp:positionV>
+                      <wp:extent cx="2437765" cy="306070"/>
+                      <wp:effectExtent l="0" t="952" r="37782" b="0"/>
+                      <wp:wrapNone/>
+                      <wp:docPr id="8" name="Arrow: Curved Up 8"/>
+                      <wp:cNvGraphicFramePr/>
+                      <a:graphic xmlns:a="http://schemas.openxmlformats.org/drawingml/2006/main">
+                        <a:graphicData uri="http://schemas.microsoft.com/office/word/2010/wordprocessingShape">
+                          <wps:wsp>
+                            <wps:cNvSpPr/>
+                            <wps:spPr>
+                              <a:xfrm rot="5400000">
+                                <a:off x="0" y="0"/>
+                                <a:ext cx="2437765" cy="306070"/>
+                              </a:xfrm>
+                              <a:prstGeom prst="curvedUpArrow">
+                                <a:avLst/>
+                              </a:prstGeom>
+                              <a:solidFill>
+                                <a:schemeClr val="accent2">
+                                  <a:lumMod val="60000"/>
+                                  <a:lumOff val="40000"/>
+                                </a:schemeClr>
+                              </a:solidFill>
+                              <a:ln>
+                                <a:solidFill>
+                                  <a:schemeClr val="accent2">
+                                    <a:lumMod val="75000"/>
+                                  </a:schemeClr>
+                                </a:solidFill>
+                              </a:ln>
+                            </wps:spPr>
+                            <wps:style>
+                              <a:lnRef idx="2">
+                                <a:schemeClr val="accent1">
+                                  <a:shade val="50000"/>
+                                </a:schemeClr>
+                              </a:lnRef>
+                              <a:fillRef idx="1">
+                                <a:schemeClr val="accent1"/>
+                              </a:fillRef>
+                              <a:effectRef idx="0">
+                                <a:schemeClr val="accent1"/>
+                              </a:effectRef>
+                              <a:fontRef idx="minor">
+                                <a:schemeClr val="lt1"/>
+                              </a:fontRef>
+                            </wps:style>
+                            <wps:bodyPr rot="0" spcFirstLastPara="0" vertOverflow="overflow" horzOverflow="overflow" vert="horz" wrap="square" lIns="91440" tIns="45720" rIns="91440" bIns="45720" numCol="1" spcCol="0" rtlCol="0" fromWordArt="0" anchor="ctr" anchorCtr="0" forceAA="0" compatLnSpc="1">
+                              <a:prstTxWarp prst="textNoShape">
+                                <a:avLst/>
+                              </a:prstTxWarp>
+                              <a:noAutofit/>
+                            </wps:bodyPr>
+                          </wps:wsp>
+                        </a:graphicData>
+                      </a:graphic>
+                      <wp14:sizeRelH relativeFrom="margin">
+                        <wp14:pctWidth>0</wp14:pctWidth>
+                      </wp14:sizeRelH>
+                      <wp14:sizeRelV relativeFrom="margin">
+                        <wp14:pctHeight>0</wp14:pctHeight>
+                      </wp14:sizeRelV>
+                    </wp:anchor>
+                  </w:drawing>
+                </mc:Choice>
+                <mc:Fallback>
+                  <w:pict>
+                    <v:shape w14:anchorId="3F4B3BFE" id="Arrow: Curved Up 8" o:spid="_x0000_s1026" type="#_x0000_t104" style="position:absolute;margin-left:-112.2pt;margin-top:5.05pt;width:191.95pt;height:24.1pt;rotation:90;z-index:251667456;visibility:visible;mso-wrap-style:square;mso-width-percent:0;mso-height-percent:0;mso-wrap-distance-left:9pt;mso-wrap-distance-top:0;mso-wrap-distance-right:9pt;mso-wrap-distance-bottom:0;mso-position-horizontal:absolute;mso-position-horizontal-relative:text;mso-position-vertical:absolute;mso-position-vertical-relative:text;mso-width-percent:0;mso-height-percent:0;mso-width-relative:margin;mso-height-relative:margin;v-text-anchor:middle" o:gfxdata="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" adj="20244,21261,5400" fillcolor="#f4b083 [1941]" strokecolor="#c45911 [2405]" strokeweight="1pt"/>
+                  </w:pict>
+                </mc:Fallback>
+              </mc:AlternateContent>
+            </w:r>
+            <w:r>
+              <w:rPr>
+                <w:noProof/>
+              </w:rPr>
+              <mc:AlternateContent>
+                <mc:Choice Requires="wps">
+                  <w:drawing>
+                    <wp:anchor distT="0" distB="0" distL="114300" distR="114300" simplePos="0" relativeHeight="251665408" behindDoc="0" locked="0" layoutInCell="1" allowOverlap="1" wp14:anchorId="34AD17FB" wp14:editId="297705A5">
+                      <wp:simplePos x="0" y="0"/>
+                      <wp:positionH relativeFrom="column">
+                        <wp:posOffset>355918</wp:posOffset>
+                      </wp:positionH>
+                      <wp:positionV relativeFrom="paragraph">
+                        <wp:posOffset>45736</wp:posOffset>
+                      </wp:positionV>
+                      <wp:extent cx="406400" cy="194945"/>
+                      <wp:effectExtent l="0" t="27623" r="42228" b="23177"/>
+                      <wp:wrapNone/>
+                      <wp:docPr id="4" name="Arrow: Right 4"/>
+                      <wp:cNvGraphicFramePr/>
+                      <a:graphic xmlns:a="http://schemas.openxmlformats.org/drawingml/2006/main">
+                        <a:graphicData uri="http://schemas.microsoft.com/office/word/2010/wordprocessingShape">
+                          <wps:wsp>
+                            <wps:cNvSpPr/>
+                            <wps:spPr>
+                              <a:xfrm rot="16200000">
+                                <a:off x="0" y="0"/>
+                                <a:ext cx="406400" cy="194945"/>
+                              </a:xfrm>
+                              <a:prstGeom prst="rightArrow">
+                                <a:avLst/>
+                              </a:prstGeom>
+                              <a:solidFill>
+                                <a:schemeClr val="accent2">
+                                  <a:lumMod val="60000"/>
+                                  <a:lumOff val="40000"/>
+                                </a:schemeClr>
+                              </a:solidFill>
+                              <a:ln>
+                                <a:solidFill>
+                                  <a:schemeClr val="accent2">
+                                    <a:lumMod val="75000"/>
+                                  </a:schemeClr>
+                                </a:solidFill>
+                              </a:ln>
+                            </wps:spPr>
+                            <wps:style>
+                              <a:lnRef idx="2">
+                                <a:schemeClr val="accent1">
+                                  <a:shade val="50000"/>
+                                </a:schemeClr>
+                              </a:lnRef>
+                              <a:fillRef idx="1">
+                                <a:schemeClr val="accent1"/>
+                              </a:fillRef>
+                              <a:effectRef idx="0">
+                                <a:schemeClr val="accent1"/>
+                              </a:effectRef>
+                              <a:fontRef idx="minor">
+                                <a:schemeClr val="lt1"/>
+                              </a:fontRef>
+                            </wps:style>
+                            <wps:bodyPr rot="0" spcFirstLastPara="0" vertOverflow="overflow" horzOverflow="overflow" vert="horz" wrap="square" lIns="91440" tIns="45720" rIns="91440" bIns="45720" numCol="1" spcCol="0" rtlCol="0" fromWordArt="0" anchor="ctr" anchorCtr="0" forceAA="0" compatLnSpc="1">
+                              <a:prstTxWarp prst="textNoShape">
+                                <a:avLst/>
+                              </a:prstTxWarp>
+                              <a:noAutofit/>
+                            </wps:bodyPr>
+                          </wps:wsp>
+                        </a:graphicData>
+                      </a:graphic>
+                      <wp14:sizeRelH relativeFrom="margin">
+                        <wp14:pctWidth>0</wp14:pctWidth>
+                      </wp14:sizeRelH>
+                    </wp:anchor>
+                  </w:drawing>
+                </mc:Choice>
+                <mc:Fallback>
+                  <w:pict>
+                    <v:shape w14:anchorId="7788228C" id="Arrow: Right 4" o:spid="_x0000_s1026" type="#_x0000_t13" style="position:absolute;margin-left:28.05pt;margin-top:3.6pt;width:32pt;height:15.35pt;rotation:-90;z-index:251665408;visibility:visible;mso-wrap-style:square;mso-width-percent:0;mso-wrap-distance-left:9pt;mso-wrap-distance-top:0;mso-wrap-distance-right:9pt;mso-wrap-distance-bottom:0;mso-position-horizontal:absolute;mso-position-horizontal-relative:text;mso-position-vertical:absolute;mso-position-vertical-relative:text;mso-width-percent:0;mso-width-relative:margin;v-text-anchor:middle" o:gfxdata="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" adj="16419" fillcolor="#f4b083 [1941]" strokecolor="#c45911 [2405]" strokeweight="1pt"/>
+                  </w:pict>
+                </mc:Fallback>
+              </mc:AlternateContent>
+            </w:r>
+            <w:r>
+              <w:rPr>
+                <w:rFonts w:ascii="Microsoft Sans Serif" w:hAnsi="Microsoft Sans Serif" w:cs="Microsoft Sans Serif"/>
+                <w:lang w:val="de-DE"/>
+              </w:rPr>
+              <w:t>rank 0</w:t>
+            </w:r>
+          </w:p>
+        </w:tc>
+        <w:tc>
+          <w:tcPr>
+            <w:tcW w:w="283" w:type="dxa"/>
+            <w:vMerge/>
+            <w:tcBorders>
+              <w:top w:val="single" w:sz="4" w:space="0" w:color="auto"/>
+              <w:left w:val="nil"/>
+              <w:bottom w:val="nil"/>
+              <w:right w:val="nil"/>
+            </w:tcBorders>
+          </w:tcPr>
+          <w:p>
+            <w:pPr>
+              <w:rPr>
+                <w:rFonts w:ascii="Microsoft Sans Serif" w:hAnsi="Microsoft Sans Serif" w:cs="Microsoft Sans Serif"/>
+              </w:rPr>
+            </w:pPr>
+          </w:p>
+        </w:tc>
+        <w:tc>
+          <w:tcPr>
+            <w:tcW w:w="1981" w:type="dxa"/>
+            <w:gridSpan w:val="7"/>
+            <w:tcBorders>
+              <w:top w:val="single" w:sz="4" w:space="0" w:color="auto"/>
+              <w:left w:val="nil"/>
+              <w:bottom w:val="single" w:sz="4" w:space="0" w:color="auto"/>
+              <w:right w:val="nil"/>
+            </w:tcBorders>
+          </w:tcPr>
+          <w:p>
+            <w:pPr>
+              <w:jc w:val="right"/>
+              <w:rPr>
+                <w:rFonts w:ascii="Microsoft Sans Serif" w:hAnsi="Microsoft Sans Serif" w:cs="Microsoft Sans Serif"/>
+                <w:lang w:val="de-DE"/>
+              </w:rPr>
+            </w:pPr>
+            <w:r>
+              <w:rPr>
+                <w:noProof/>
+              </w:rPr>
+              <mc:AlternateContent>
+                <mc:Choice Requires="wps">
+                  <w:drawing>
+                    <wp:anchor distT="0" distB="0" distL="114300" distR="114300" simplePos="0" relativeHeight="251669504" behindDoc="0" locked="0" layoutInCell="1" allowOverlap="1" wp14:anchorId="62D481A1" wp14:editId="2C27F49B">
+                      <wp:simplePos x="0" y="0"/>
+                      <wp:positionH relativeFrom="margin">
+                        <wp:posOffset>82533</wp:posOffset>
+                      </wp:positionH>
+                      <wp:positionV relativeFrom="paragraph">
+                        <wp:posOffset>57468</wp:posOffset>
+                      </wp:positionV>
+                      <wp:extent cx="2465705" cy="312420"/>
+                      <wp:effectExtent l="9843" t="9207" r="20637" b="1588"/>
+                      <wp:wrapNone/>
+                      <wp:docPr id="9" name="Arrow: Curved Down 9"/>
+                      <wp:cNvGraphicFramePr/>
+                      <a:graphic xmlns:a="http://schemas.openxmlformats.org/drawingml/2006/main">
+                        <a:graphicData uri="http://schemas.microsoft.com/office/word/2010/wordprocessingShape">
+                          <wps:wsp>
+                            <wps:cNvSpPr/>
+                            <wps:spPr>
+                              <a:xfrm rot="5400000">
+                                <a:off x="0" y="0"/>
+                                <a:ext cx="2465705" cy="312420"/>
+                              </a:xfrm>
+                              <a:prstGeom prst="curvedDownArrow">
+                                <a:avLst/>
+                              </a:prstGeom>
+                              <a:solidFill>
+                                <a:schemeClr val="accent2">
+                                  <a:lumMod val="60000"/>
+                                  <a:lumOff val="40000"/>
+                                </a:schemeClr>
+                              </a:solidFill>
+                              <a:ln>
+                                <a:solidFill>
+                                  <a:schemeClr val="accent2">
+                                    <a:lumMod val="75000"/>
+                                  </a:schemeClr>
+                                </a:solidFill>
+                              </a:ln>
+                            </wps:spPr>
+                            <wps:style>
+                              <a:lnRef idx="2">
+                                <a:schemeClr val="accent1">
+                                  <a:shade val="50000"/>
+                                </a:schemeClr>
+                              </a:lnRef>
+                              <a:fillRef idx="1">
+                                <a:schemeClr val="accent1"/>
+                              </a:fillRef>
+                              <a:effectRef idx="0">
+                                <a:schemeClr val="accent1"/>
+                              </a:effectRef>
+                              <a:fontRef idx="minor">
+                                <a:schemeClr val="lt1"/>
+                              </a:fontRef>
+                            </wps:style>
+                            <wps:bodyPr rot="0" spcFirstLastPara="0" vertOverflow="overflow" horzOverflow="overflow" vert="horz" wrap="square" lIns="91440" tIns="45720" rIns="91440" bIns="45720" numCol="1" spcCol="0" rtlCol="0" fromWordArt="0" anchor="ctr" anchorCtr="0" forceAA="0" compatLnSpc="1">
+                              <a:prstTxWarp prst="textNoShape">
+                                <a:avLst/>
+                              </a:prstTxWarp>
+                              <a:noAutofit/>
+                            </wps:bodyPr>
+                          </wps:wsp>
+                        </a:graphicData>
+                      </a:graphic>
+                      <wp14:sizeRelH relativeFrom="margin">
+                        <wp14:pctWidth>0</wp14:pctWidth>
+                      </wp14:sizeRelH>
+                    </wp:anchor>
+                  </w:drawing>
+                </mc:Choice>
+                <mc:Fallback>
+                  <w:pict>
+                    <v:shape w14:anchorId="6DA3D02A" id="Arrow: Curved Down 9" o:spid="_x0000_s1026" type="#_x0000_t105" style="position:absolute;margin-left:6.5pt;margin-top:4.55pt;width:194.15pt;height:24.6pt;rotation:90;z-index:251669504;visibility:visible;mso-wrap-style:square;mso-width-percent:0;mso-wrap-distance-left:9pt;mso-wrap-distance-top:0;mso-wrap-distance-right:9pt;mso-wrap-distance-bottom:0;mso-position-horizontal:absolute;mso-position-horizontal-relative:margin;mso-position-vertical:absolute;mso-position-vertical-relative:text;mso-width-percent:0;mso-width-relative:margin;v-text-anchor:middle" o:gfxdata="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" adj="20232,21258,16200" fillcolor="#f4b083 [1941]" strokecolor="#c45911 [2405]" strokeweight="1pt">
+                      <w10:wrap anchorx="margin"/>
+                    </v:shape>
+                  </w:pict>
+                </mc:Fallback>
+              </mc:AlternateContent>
+            </w:r>
+            <w:r>
+              <w:rPr>
+                <w:rFonts w:ascii="Microsoft Sans Serif" w:hAnsi="Microsoft Sans Serif" w:cs="Microsoft Sans Serif"/>
+                <w:noProof/>
+              </w:rPr>
+              <mc:AlternateContent>
+                <mc:Choice Requires="wps">
+                  <w:drawing>
+                    <wp:anchor distT="0" distB="0" distL="114300" distR="114300" simplePos="0" relativeHeight="251664384" behindDoc="0" locked="0" layoutInCell="1" allowOverlap="1" wp14:anchorId="51377874" wp14:editId="192448DD">
+                      <wp:simplePos x="0" y="0"/>
+                      <wp:positionH relativeFrom="column">
+                        <wp:posOffset>357188</wp:posOffset>
+                      </wp:positionH>
+                      <wp:positionV relativeFrom="paragraph">
+                        <wp:posOffset>42494</wp:posOffset>
+                      </wp:positionV>
+                      <wp:extent cx="406400" cy="194945"/>
+                      <wp:effectExtent l="0" t="27623" r="42228" b="23177"/>
+                      <wp:wrapNone/>
+                      <wp:docPr id="2" name="Arrow: Right 2"/>
+                      <wp:cNvGraphicFramePr/>
+                      <a:graphic xmlns:a="http://schemas.openxmlformats.org/drawingml/2006/main">
+                        <a:graphicData uri="http://schemas.microsoft.com/office/word/2010/wordprocessingShape">
+                          <wps:wsp>
+                            <wps:cNvSpPr/>
+                            <wps:spPr>
+                              <a:xfrm rot="16200000">
+                                <a:off x="0" y="0"/>
+                                <a:ext cx="406400" cy="194945"/>
+                              </a:xfrm>
+                              <a:prstGeom prst="rightArrow">
+                                <a:avLst/>
+                              </a:prstGeom>
+                              <a:solidFill>
+                                <a:schemeClr val="accent2">
+                                  <a:lumMod val="60000"/>
+                                  <a:lumOff val="40000"/>
+                                </a:schemeClr>
+                              </a:solidFill>
+                              <a:ln>
+                                <a:solidFill>
+                                  <a:schemeClr val="accent2">
+                                    <a:lumMod val="75000"/>
+                                  </a:schemeClr>
+                                </a:solidFill>
+                              </a:ln>
+                            </wps:spPr>
+                            <wps:style>
+                              <a:lnRef idx="2">
+                                <a:schemeClr val="accent1">
+                                  <a:shade val="50000"/>
+                                </a:schemeClr>
+                              </a:lnRef>
+                              <a:fillRef idx="1">
+                                <a:schemeClr val="accent1"/>
+                              </a:fillRef>
+                              <a:effectRef idx="0">
+                                <a:schemeClr val="accent1"/>
+                              </a:effectRef>
+                              <a:fontRef idx="minor">
+                                <a:schemeClr val="lt1"/>
+                              </a:fontRef>
+                            </wps:style>
+                            <wps:bodyPr rot="0" spcFirstLastPara="0" vertOverflow="overflow" horzOverflow="overflow" vert="horz" wrap="square" lIns="91440" tIns="45720" rIns="91440" bIns="45720" numCol="1" spcCol="0" rtlCol="0" fromWordArt="0" anchor="ctr" anchorCtr="0" forceAA="0" compatLnSpc="1">
+                              <a:prstTxWarp prst="textNoShape">
+                                <a:avLst/>
+                              </a:prstTxWarp>
+                              <a:noAutofit/>
+                            </wps:bodyPr>
+                          </wps:wsp>
+                        </a:graphicData>
+                      </a:graphic>
+                      <wp14:sizeRelH relativeFrom="margin">
+                        <wp14:pctWidth>0</wp14:pctWidth>
+                      </wp14:sizeRelH>
+                    </wp:anchor>
+                  </w:drawing>
+                </mc:Choice>
+                <mc:Fallback>
+                  <w:pict>
+                    <v:shape w14:anchorId="5555EDE2" id="Arrow: Right 2" o:spid="_x0000_s1026" type="#_x0000_t13" style="position:absolute;margin-left:28.15pt;margin-top:3.35pt;width:32pt;height:15.35pt;rotation:-90;z-index:251664384;visibility:visible;mso-wrap-style:square;mso-width-percent:0;mso-wrap-distance-left:9pt;mso-wrap-distance-top:0;mso-wrap-distance-right:9pt;mso-wrap-distance-bottom:0;mso-position-horizontal:absolute;mso-position-horizontal-relative:text;mso-position-vertical:absolute;mso-position-vertical-relative:text;mso-width-percent:0;mso-width-relative:margin;v-text-anchor:middle" o:gfxdata="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" adj="16419" fillcolor="#f4b083 [1941]" strokecolor="#c45911 [2405]" strokeweight="1pt"/>
+                  </w:pict>
+                </mc:Fallback>
+              </mc:AlternateContent>
+            </w:r>
+            <w:r>
+              <w:rPr>
+                <w:rFonts w:ascii="Microsoft Sans Serif" w:hAnsi="Microsoft Sans Serif" w:cs="Microsoft Sans Serif"/>
+                <w:lang w:val="de-DE"/>
+              </w:rPr>
+              <w:t xml:space="preserve">rank </w:t>
+            </w:r>
+            <w:r>
+              <w:rPr>
+                <w:rFonts w:ascii="Microsoft Sans Serif" w:hAnsi="Microsoft Sans Serif" w:cs="Microsoft Sans Serif"/>
+                <w:lang w:val="de-DE"/>
+              </w:rPr>
+              <w:t>1</w:t>
+            </w:r>
+          </w:p>
+        </w:tc>
+      </w:tr>
+      <w:tr>
+        <w:trPr>
+          <w:trHeight w:val="227"/>
+        </w:trPr>
+        <w:tc>
+          <w:tcPr>
+            <w:tcW w:w="283" w:type="dxa"/>
+            <w:tcBorders>
+              <w:top w:val="single" w:sz="4" w:space="0" w:color="auto"/>
+            </w:tcBorders>
+            <w:shd w:val="clear" w:color="auto" w:fill="FFFFFF" w:themeFill="background1"/>
+          </w:tcPr>
+          <w:p/>
+        </w:tc>
+        <w:tc>
+          <w:tcPr>
+            <w:tcW w:w="283" w:type="dxa"/>
+            <w:tcBorders>
+              <w:top w:val="single" w:sz="4" w:space="0" w:color="auto"/>
+            </w:tcBorders>
+          </w:tcPr>
+          <w:p/>
+        </w:tc>
+        <w:tc>
+          <w:tcPr>
+            <w:tcW w:w="283" w:type="dxa"/>
+            <w:tcBorders>
+              <w:top w:val="single" w:sz="4" w:space="0" w:color="auto"/>
+            </w:tcBorders>
+          </w:tcPr>
+          <w:p/>
+        </w:tc>
+        <w:tc>
+          <w:tcPr>
+            <w:tcW w:w="283" w:type="dxa"/>
+            <w:tcBorders>
+              <w:top w:val="single" w:sz="4" w:space="0" w:color="auto"/>
+            </w:tcBorders>
+          </w:tcPr>
+          <w:p/>
+        </w:tc>
+        <w:tc>
+          <w:tcPr>
+            <w:tcW w:w="283" w:type="dxa"/>
+            <w:tcBorders>
+              <w:top w:val="single" w:sz="4" w:space="0" w:color="auto"/>
+            </w:tcBorders>
+          </w:tcPr>
+          <w:p/>
+        </w:tc>
+        <w:tc>
+          <w:tcPr>
+            <w:tcW w:w="283" w:type="dxa"/>
+            <w:tcBorders>
+              <w:top w:val="single" w:sz="4" w:space="0" w:color="auto"/>
+            </w:tcBorders>
+            <w:shd w:val="clear" w:color="auto" w:fill="FFFFFF" w:themeFill="background1"/>
+          </w:tcPr>
+          <w:p/>
+        </w:tc>
+        <w:tc>
+          <w:tcPr>
+            <w:tcW w:w="283" w:type="dxa"/>
+            <w:tcBorders>
+              <w:top w:val="single" w:sz="4" w:space="0" w:color="auto"/>
+            </w:tcBorders>
+          </w:tcPr>
+          <w:p/>
+        </w:tc>
+        <w:tc>
+          <w:tcPr>
+            <w:tcW w:w="283" w:type="dxa"/>
+            <w:vMerge/>
+            <w:tcBorders>
+              <w:top w:val="single" w:sz="4" w:space="0" w:color="auto"/>
+              <w:bottom w:val="nil"/>
+            </w:tcBorders>
+          </w:tcPr>
+          <w:p/>
+        </w:tc>
+        <w:tc>
+          <w:tcPr>
+            <w:tcW w:w="283" w:type="dxa"/>
+            <w:tcBorders>
+              <w:top w:val="single" w:sz="4" w:space="0" w:color="auto"/>
+            </w:tcBorders>
+            <w:shd w:val="clear" w:color="auto" w:fill="FFFFFF" w:themeFill="background1"/>
+          </w:tcPr>
+          <w:p/>
+        </w:tc>
+        <w:tc>
+          <w:tcPr>
+            <w:tcW w:w="283" w:type="dxa"/>
+            <w:tcBorders>
+              <w:top w:val="single" w:sz="4" w:space="0" w:color="auto"/>
+            </w:tcBorders>
+          </w:tcPr>
+          <w:p/>
+        </w:tc>
+        <w:tc>
+          <w:tcPr>
+            <w:tcW w:w="283" w:type="dxa"/>
+            <w:tcBorders>
+              <w:top w:val="single" w:sz="4" w:space="0" w:color="auto"/>
+            </w:tcBorders>
+          </w:tcPr>
+          <w:p/>
+        </w:tc>
+        <w:tc>
+          <w:tcPr>
+            <w:tcW w:w="283" w:type="dxa"/>
+            <w:tcBorders>
+              <w:top w:val="single" w:sz="4" w:space="0" w:color="auto"/>
+            </w:tcBorders>
+          </w:tcPr>
+          <w:p/>
+        </w:tc>
+        <w:tc>
+          <w:tcPr>
+            <w:tcW w:w="283" w:type="dxa"/>
+            <w:tcBorders>
+              <w:top w:val="single" w:sz="4" w:space="0" w:color="auto"/>
+            </w:tcBorders>
+          </w:tcPr>
+          <w:p/>
+        </w:tc>
+        <w:tc>
+          <w:tcPr>
+            <w:tcW w:w="283" w:type="dxa"/>
+            <w:tcBorders>
+              <w:top w:val="single" w:sz="4" w:space="0" w:color="auto"/>
+            </w:tcBorders>
+            <w:shd w:val="clear" w:color="auto" w:fill="FFFFFF" w:themeFill="background1"/>
+          </w:tcPr>
+          <w:p/>
+        </w:tc>
+        <w:tc>
+          <w:tcPr>
+            <w:tcW w:w="283" w:type="dxa"/>
+            <w:tcBorders>
+              <w:top w:val="single" w:sz="4" w:space="0" w:color="auto"/>
+            </w:tcBorders>
+          </w:tcPr>
+          <w:p/>
+        </w:tc>
+      </w:tr>
+      <w:tr>
+        <w:trPr>
+          <w:trHeight w:val="227"/>
+        </w:trPr>
+        <w:tc>
+          <w:tcPr>
+            <w:tcW w:w="283" w:type="dxa"/>
+            <w:shd w:val="clear" w:color="auto" w:fill="F4B083" w:themeFill="accent2" w:themeFillTint="99"/>
+          </w:tcPr>
+          <w:p/>
+        </w:tc>
+        <w:tc>
+          <w:tcPr>
+            <w:tcW w:w="283" w:type="dxa"/>
+            <w:shd w:val="clear" w:color="auto" w:fill="F4B083" w:themeFill="accent2" w:themeFillTint="99"/>
+          </w:tcPr>
+          <w:p/>
+        </w:tc>
+        <w:tc>
+          <w:tcPr>
+            <w:tcW w:w="283" w:type="dxa"/>
+            <w:shd w:val="clear" w:color="auto" w:fill="F4B083" w:themeFill="accent2" w:themeFillTint="99"/>
+          </w:tcPr>
+          <w:p/>
+        </w:tc>
+        <w:tc>
+          <w:tcPr>
+            <w:tcW w:w="283" w:type="dxa"/>
+            <w:shd w:val="clear" w:color="auto" w:fill="F4B083" w:themeFill="accent2" w:themeFillTint="99"/>
+          </w:tcPr>
+          <w:p/>
+        </w:tc>
+        <w:tc>
+          <w:tcPr>
+            <w:tcW w:w="283" w:type="dxa"/>
+            <w:shd w:val="clear" w:color="auto" w:fill="F4B083" w:themeFill="accent2" w:themeFillTint="99"/>
+          </w:tcPr>
+          <w:p/>
+        </w:tc>
+        <w:tc>
+          <w:tcPr>
+            <w:tcW w:w="283" w:type="dxa"/>
+            <w:shd w:val="clear" w:color="auto" w:fill="F4B083" w:themeFill="accent2" w:themeFillTint="99"/>
+          </w:tcPr>
+          <w:p/>
+        </w:tc>
+        <w:tc>
+          <w:tcPr>
+            <w:tcW w:w="283" w:type="dxa"/>
+            <w:shd w:val="clear" w:color="auto" w:fill="F4B083" w:themeFill="accent2" w:themeFillTint="99"/>
+          </w:tcPr>
+          <w:p/>
+        </w:tc>
+        <w:tc>
+          <w:tcPr>
+            <w:tcW w:w="283" w:type="dxa"/>
+            <w:vMerge/>
+            <w:tcBorders>
+              <w:bottom w:val="nil"/>
+            </w:tcBorders>
+          </w:tcPr>
+          <w:p/>
+        </w:tc>
+        <w:tc>
+          <w:tcPr>
+            <w:tcW w:w="283" w:type="dxa"/>
+            <w:shd w:val="clear" w:color="auto" w:fill="F4B083" w:themeFill="accent2" w:themeFillTint="99"/>
+          </w:tcPr>
+          <w:p/>
+        </w:tc>
+        <w:tc>
+          <w:tcPr>
+            <w:tcW w:w="283" w:type="dxa"/>
+            <w:shd w:val="clear" w:color="auto" w:fill="F4B083" w:themeFill="accent2" w:themeFillTint="99"/>
+          </w:tcPr>
+          <w:p/>
+        </w:tc>
+        <w:tc>
+          <w:tcPr>
+            <w:tcW w:w="283" w:type="dxa"/>
+            <w:shd w:val="clear" w:color="auto" w:fill="F4B083" w:themeFill="accent2" w:themeFillTint="99"/>
+          </w:tcPr>
+          <w:p/>
+        </w:tc>
+        <w:tc>
+          <w:tcPr>
+            <w:tcW w:w="283" w:type="dxa"/>
+            <w:shd w:val="clear" w:color="auto" w:fill="F4B083" w:themeFill="accent2" w:themeFillTint="99"/>
+          </w:tcPr>
+          <w:p/>
+        </w:tc>
+        <w:tc>
+          <w:tcPr>
+            <w:tcW w:w="283" w:type="dxa"/>
+            <w:shd w:val="clear" w:color="auto" w:fill="F4B083" w:themeFill="accent2" w:themeFillTint="99"/>
+          </w:tcPr>
+          <w:p/>
+        </w:tc>
+        <w:tc>
+          <w:tcPr>
+            <w:tcW w:w="283" w:type="dxa"/>
+            <w:shd w:val="clear" w:color="auto" w:fill="F4B083" w:themeFill="accent2" w:themeFillTint="99"/>
+          </w:tcPr>
+          <w:p/>
+        </w:tc>
+        <w:tc>
+          <w:tcPr>
+            <w:tcW w:w="283" w:type="dxa"/>
+            <w:shd w:val="clear" w:color="auto" w:fill="F4B083" w:themeFill="accent2" w:themeFillTint="99"/>
+          </w:tcPr>
+          <w:p/>
+        </w:tc>
+      </w:tr>
+      <w:tr>
+        <w:trPr>
+          <w:trHeight w:val="227"/>
+        </w:trPr>
+        <w:tc>
+          <w:tcPr>
+            <w:tcW w:w="283" w:type="dxa"/>
+            <w:shd w:val="clear" w:color="auto" w:fill="FFFFFF" w:themeFill="background1"/>
+          </w:tcPr>
+          <w:p/>
+        </w:tc>
+        <w:tc>
+          <w:tcPr>
+            <w:tcW w:w="283" w:type="dxa"/>
+            <w:shd w:val="clear" w:color="auto" w:fill="9CC2E5" w:themeFill="accent5" w:themeFillTint="99"/>
+          </w:tcPr>
+          <w:p/>
+        </w:tc>
+        <w:tc>
+          <w:tcPr>
+            <w:tcW w:w="283" w:type="dxa"/>
+            <w:shd w:val="clear" w:color="auto" w:fill="9CC2E5" w:themeFill="accent5" w:themeFillTint="99"/>
+          </w:tcPr>
+          <w:p/>
+        </w:tc>
+        <w:tc>
+          <w:tcPr>
+            <w:tcW w:w="283" w:type="dxa"/>
+            <w:shd w:val="clear" w:color="auto" w:fill="9CC2E5" w:themeFill="accent5" w:themeFillTint="99"/>
+          </w:tcPr>
+          <w:p/>
+        </w:tc>
+        <w:tc>
+          <w:tcPr>
+            <w:tcW w:w="283" w:type="dxa"/>
+            <w:shd w:val="clear" w:color="auto" w:fill="9CC2E5" w:themeFill="accent5" w:themeFillTint="99"/>
+          </w:tcPr>
+          <w:p/>
+        </w:tc>
+        <w:tc>
+          <w:tcPr>
+            <w:tcW w:w="283" w:type="dxa"/>
+            <w:shd w:val="clear" w:color="auto" w:fill="9CC2E5" w:themeFill="accent5" w:themeFillTint="99"/>
+          </w:tcPr>
+          <w:p/>
+        </w:tc>
+        <w:tc>
+          <w:tcPr>
+            <w:tcW w:w="283" w:type="dxa"/>
+          </w:tcPr>
+          <w:p/>
+        </w:tc>
+        <w:tc>
+          <w:tcPr>
+            <w:tcW w:w="283" w:type="dxa"/>
+            <w:vMerge/>
+            <w:tcBorders>
+              <w:bottom w:val="nil"/>
+            </w:tcBorders>
+          </w:tcPr>
+          <w:p/>
+        </w:tc>
+        <w:tc>
+          <w:tcPr>
+            <w:tcW w:w="283" w:type="dxa"/>
+            <w:shd w:val="clear" w:color="auto" w:fill="FFFFFF" w:themeFill="background1"/>
+          </w:tcPr>
+          <w:p/>
+        </w:tc>
+        <w:tc>
+          <w:tcPr>
+            <w:tcW w:w="283" w:type="dxa"/>
+            <w:shd w:val="clear" w:color="auto" w:fill="9CC2E5" w:themeFill="accent5" w:themeFillTint="99"/>
+          </w:tcPr>
+          <w:p/>
+        </w:tc>
+        <w:tc>
+          <w:tcPr>
+            <w:tcW w:w="283" w:type="dxa"/>
+            <w:shd w:val="clear" w:color="auto" w:fill="9CC2E5" w:themeFill="accent5" w:themeFillTint="99"/>
+          </w:tcPr>
+          <w:p/>
+        </w:tc>
+        <w:tc>
+          <w:tcPr>
+            <w:tcW w:w="283" w:type="dxa"/>
+            <w:shd w:val="clear" w:color="auto" w:fill="9CC2E5" w:themeFill="accent5" w:themeFillTint="99"/>
+          </w:tcPr>
+          <w:p/>
+        </w:tc>
+        <w:tc>
+          <w:tcPr>
+            <w:tcW w:w="283" w:type="dxa"/>
+            <w:shd w:val="clear" w:color="auto" w:fill="9CC2E5" w:themeFill="accent5" w:themeFillTint="99"/>
+          </w:tcPr>
+          <w:p/>
+        </w:tc>
+        <w:tc>
+          <w:tcPr>
+            <w:tcW w:w="283" w:type="dxa"/>
+            <w:shd w:val="clear" w:color="auto" w:fill="9CC2E5" w:themeFill="accent5" w:themeFillTint="99"/>
+          </w:tcPr>
+          <w:p/>
+        </w:tc>
+        <w:tc>
+          <w:tcPr>
+            <w:tcW w:w="283" w:type="dxa"/>
+          </w:tcPr>
+          <w:p/>
+        </w:tc>
+      </w:tr>
+      <w:tr>
+        <w:trPr>
+          <w:trHeight w:val="227"/>
+        </w:trPr>
+        <w:tc>
+          <w:tcPr>
+            <w:tcW w:w="283" w:type="dxa"/>
+            <w:shd w:val="clear" w:color="auto" w:fill="FFFFFF" w:themeFill="background1"/>
+          </w:tcPr>
+          <w:p/>
+        </w:tc>
+        <w:tc>
+          <w:tcPr>
+            <w:tcW w:w="283" w:type="dxa"/>
+            <w:shd w:val="clear" w:color="auto" w:fill="9CC2E5" w:themeFill="accent5" w:themeFillTint="99"/>
+          </w:tcPr>
+          <w:p/>
+        </w:tc>
+        <w:tc>
+          <w:tcPr>
+            <w:tcW w:w="283" w:type="dxa"/>
+            <w:shd w:val="clear" w:color="auto" w:fill="9CC2E5" w:themeFill="accent5" w:themeFillTint="99"/>
+          </w:tcPr>
+          <w:p/>
+        </w:tc>
+        <w:tc>
+          <w:tcPr>
+            <w:tcW w:w="283" w:type="dxa"/>
+            <w:shd w:val="clear" w:color="auto" w:fill="9CC2E5" w:themeFill="accent5" w:themeFillTint="99"/>
+          </w:tcPr>
+          <w:p/>
+        </w:tc>
+        <w:tc>
+          <w:tcPr>
+            <w:tcW w:w="283" w:type="dxa"/>
+            <w:shd w:val="clear" w:color="auto" w:fill="9CC2E5" w:themeFill="accent5" w:themeFillTint="99"/>
+          </w:tcPr>
+          <w:p/>
+        </w:tc>
+        <w:tc>
+          <w:tcPr>
+            <w:tcW w:w="283" w:type="dxa"/>
+            <w:shd w:val="clear" w:color="auto" w:fill="9CC2E5" w:themeFill="accent5" w:themeFillTint="99"/>
+          </w:tcPr>
+          <w:p/>
+        </w:tc>
+        <w:tc>
+          <w:tcPr>
+            <w:tcW w:w="283" w:type="dxa"/>
+          </w:tcPr>
+          <w:p/>
+        </w:tc>
+        <w:tc>
+          <w:tcPr>
+            <w:tcW w:w="283" w:type="dxa"/>
+            <w:vMerge/>
+            <w:tcBorders>
+              <w:bottom w:val="nil"/>
+            </w:tcBorders>
+          </w:tcPr>
+          <w:p/>
+        </w:tc>
+        <w:tc>
+          <w:tcPr>
+            <w:tcW w:w="283" w:type="dxa"/>
+            <w:shd w:val="clear" w:color="auto" w:fill="FFFFFF" w:themeFill="background1"/>
+          </w:tcPr>
+          <w:p/>
+        </w:tc>
+        <w:tc>
+          <w:tcPr>
+            <w:tcW w:w="283" w:type="dxa"/>
+            <w:shd w:val="clear" w:color="auto" w:fill="9CC2E5" w:themeFill="accent5" w:themeFillTint="99"/>
+          </w:tcPr>
+          <w:p/>
+        </w:tc>
+        <w:tc>
+          <w:tcPr>
+            <w:tcW w:w="283" w:type="dxa"/>
+            <w:shd w:val="clear" w:color="auto" w:fill="9CC2E5" w:themeFill="accent5" w:themeFillTint="99"/>
+          </w:tcPr>
+          <w:p/>
+        </w:tc>
+        <w:tc>
+          <w:tcPr>
+            <w:tcW w:w="283" w:type="dxa"/>
+            <w:shd w:val="clear" w:color="auto" w:fill="9CC2E5" w:themeFill="accent5" w:themeFillTint="99"/>
+          </w:tcPr>
+          <w:p/>
+        </w:tc>
+        <w:tc>
+          <w:tcPr>
+            <w:tcW w:w="283" w:type="dxa"/>
+            <w:shd w:val="clear" w:color="auto" w:fill="9CC2E5" w:themeFill="accent5" w:themeFillTint="99"/>
+          </w:tcPr>
+          <w:p/>
+        </w:tc>
+        <w:tc>
+          <w:tcPr>
+            <w:tcW w:w="283" w:type="dxa"/>
+            <w:shd w:val="clear" w:color="auto" w:fill="9CC2E5" w:themeFill="accent5" w:themeFillTint="99"/>
+          </w:tcPr>
+          <w:p/>
+        </w:tc>
+        <w:tc>
+          <w:tcPr>
+            <w:tcW w:w="283" w:type="dxa"/>
+          </w:tcPr>
+          <w:p/>
+        </w:tc>
+      </w:tr>
+      <w:tr>
+        <w:trPr>
+          <w:trHeight w:val="227"/>
+        </w:trPr>
+        <w:tc>
+          <w:tcPr>
+            <w:tcW w:w="283" w:type="dxa"/>
+            <w:shd w:val="clear" w:color="auto" w:fill="FFFFFF" w:themeFill="background1"/>
+          </w:tcPr>
+          <w:p/>
+        </w:tc>
+        <w:tc>
+          <w:tcPr>
+            <w:tcW w:w="283" w:type="dxa"/>
+            <w:shd w:val="clear" w:color="auto" w:fill="9CC2E5" w:themeFill="accent5" w:themeFillTint="99"/>
+          </w:tcPr>
+          <w:p/>
+        </w:tc>
+        <w:tc>
+          <w:tcPr>
+            <w:tcW w:w="283" w:type="dxa"/>
+            <w:shd w:val="clear" w:color="auto" w:fill="9CC2E5" w:themeFill="accent5" w:themeFillTint="99"/>
+          </w:tcPr>
+          <w:p/>
+        </w:tc>
+        <w:tc>
+          <w:tcPr>
+            <w:tcW w:w="283" w:type="dxa"/>
+            <w:shd w:val="clear" w:color="auto" w:fill="9CC2E5" w:themeFill="accent5" w:themeFillTint="99"/>
+          </w:tcPr>
+          <w:p/>
+        </w:tc>
+        <w:tc>
+          <w:tcPr>
+            <w:tcW w:w="283" w:type="dxa"/>
+            <w:shd w:val="clear" w:color="auto" w:fill="9CC2E5" w:themeFill="accent5" w:themeFillTint="99"/>
+          </w:tcPr>
+          <w:p/>
+        </w:tc>
+        <w:tc>
+          <w:tcPr>
+            <w:tcW w:w="283" w:type="dxa"/>
+            <w:shd w:val="clear" w:color="auto" w:fill="9CC2E5" w:themeFill="accent5" w:themeFillTint="99"/>
+          </w:tcPr>
+          <w:p/>
+        </w:tc>
+        <w:tc>
+          <w:tcPr>
+            <w:tcW w:w="283" w:type="dxa"/>
+          </w:tcPr>
+          <w:p/>
+        </w:tc>
+        <w:tc>
+          <w:tcPr>
+            <w:tcW w:w="283" w:type="dxa"/>
+            <w:vMerge/>
+            <w:tcBorders>
+              <w:bottom w:val="nil"/>
+            </w:tcBorders>
+          </w:tcPr>
+          <w:p/>
+        </w:tc>
+        <w:tc>
+          <w:tcPr>
+            <w:tcW w:w="283" w:type="dxa"/>
+            <w:shd w:val="clear" w:color="auto" w:fill="FFFFFF" w:themeFill="background1"/>
+          </w:tcPr>
+          <w:p/>
+        </w:tc>
+        <w:tc>
+          <w:tcPr>
+            <w:tcW w:w="283" w:type="dxa"/>
+            <w:shd w:val="clear" w:color="auto" w:fill="9CC2E5" w:themeFill="accent5" w:themeFillTint="99"/>
+          </w:tcPr>
+          <w:p/>
+        </w:tc>
+        <w:tc>
+          <w:tcPr>
+            <w:tcW w:w="283" w:type="dxa"/>
+            <w:shd w:val="clear" w:color="auto" w:fill="9CC2E5" w:themeFill="accent5" w:themeFillTint="99"/>
+          </w:tcPr>
+          <w:p/>
+        </w:tc>
+        <w:tc>
+          <w:tcPr>
+            <w:tcW w:w="283" w:type="dxa"/>
+            <w:shd w:val="clear" w:color="auto" w:fill="9CC2E5" w:themeFill="accent5" w:themeFillTint="99"/>
+          </w:tcPr>
+          <w:p/>
+        </w:tc>
+        <w:tc>
+          <w:tcPr>
+            <w:tcW w:w="283" w:type="dxa"/>
+            <w:shd w:val="clear" w:color="auto" w:fill="9CC2E5" w:themeFill="accent5" w:themeFillTint="99"/>
+          </w:tcPr>
+          <w:p/>
+        </w:tc>
+        <w:tc>
+          <w:tcPr>
+            <w:tcW w:w="283" w:type="dxa"/>
+            <w:shd w:val="clear" w:color="auto" w:fill="9CC2E5" w:themeFill="accent5" w:themeFillTint="99"/>
+          </w:tcPr>
+          <w:p/>
+        </w:tc>
+        <w:tc>
+          <w:tcPr>
+            <w:tcW w:w="283" w:type="dxa"/>
+          </w:tcPr>
+          <w:p/>
+        </w:tc>
+      </w:tr>
+      <w:tr>
+        <w:trPr>
+          <w:trHeight w:val="227"/>
+        </w:trPr>
+        <w:tc>
+          <w:tcPr>
+            <w:tcW w:w="283" w:type="dxa"/>
+            <w:shd w:val="clear" w:color="auto" w:fill="FFFFFF" w:themeFill="background1"/>
+          </w:tcPr>
+          <w:p/>
+        </w:tc>
+        <w:tc>
+          <w:tcPr>
+            <w:tcW w:w="283" w:type="dxa"/>
+            <w:shd w:val="clear" w:color="auto" w:fill="9CC2E5" w:themeFill="accent5" w:themeFillTint="99"/>
+          </w:tcPr>
+          <w:p/>
+        </w:tc>
+        <w:tc>
+          <w:tcPr>
+            <w:tcW w:w="283" w:type="dxa"/>
+            <w:shd w:val="clear" w:color="auto" w:fill="9CC2E5" w:themeFill="accent5" w:themeFillTint="99"/>
+          </w:tcPr>
+          <w:p/>
+        </w:tc>
+        <w:tc>
+          <w:tcPr>
+            <w:tcW w:w="283" w:type="dxa"/>
+            <w:shd w:val="clear" w:color="auto" w:fill="9CC2E5" w:themeFill="accent5" w:themeFillTint="99"/>
+          </w:tcPr>
+          <w:p/>
+        </w:tc>
+        <w:tc>
+          <w:tcPr>
+            <w:tcW w:w="283" w:type="dxa"/>
+            <w:shd w:val="clear" w:color="auto" w:fill="9CC2E5" w:themeFill="accent5" w:themeFillTint="99"/>
+          </w:tcPr>
+          <w:p/>
+        </w:tc>
+        <w:tc>
+          <w:tcPr>
+            <w:tcW w:w="283" w:type="dxa"/>
+            <w:shd w:val="clear" w:color="auto" w:fill="9CC2E5" w:themeFill="accent5" w:themeFillTint="99"/>
+          </w:tcPr>
+          <w:p/>
+        </w:tc>
+        <w:tc>
+          <w:tcPr>
+            <w:tcW w:w="283" w:type="dxa"/>
+            <w:shd w:val="clear" w:color="auto" w:fill="FFFFFF" w:themeFill="background1"/>
+          </w:tcPr>
+          <w:p/>
+        </w:tc>
+        <w:tc>
+          <w:tcPr>
+            <w:tcW w:w="283" w:type="dxa"/>
+            <w:vMerge/>
+            <w:tcBorders>
+              <w:bottom w:val="nil"/>
+            </w:tcBorders>
+          </w:tcPr>
+          <w:p/>
+        </w:tc>
+        <w:tc>
+          <w:tcPr>
+            <w:tcW w:w="283" w:type="dxa"/>
+            <w:shd w:val="clear" w:color="auto" w:fill="FFFFFF" w:themeFill="background1"/>
+          </w:tcPr>
+          <w:p/>
+        </w:tc>
+        <w:tc>
+          <w:tcPr>
+            <w:tcW w:w="283" w:type="dxa"/>
+            <w:shd w:val="clear" w:color="auto" w:fill="9CC2E5" w:themeFill="accent5" w:themeFillTint="99"/>
+          </w:tcPr>
+          <w:p/>
+        </w:tc>
+        <w:tc>
+          <w:tcPr>
+            <w:tcW w:w="283" w:type="dxa"/>
+            <w:shd w:val="clear" w:color="auto" w:fill="9CC2E5" w:themeFill="accent5" w:themeFillTint="99"/>
+          </w:tcPr>
+          <w:p/>
+        </w:tc>
+        <w:tc>
+          <w:tcPr>
+            <w:tcW w:w="283" w:type="dxa"/>
+            <w:shd w:val="clear" w:color="auto" w:fill="9CC2E5" w:themeFill="accent5" w:themeFillTint="99"/>
+          </w:tcPr>
+          <w:p/>
+        </w:tc>
+        <w:tc>
+          <w:tcPr>
+            <w:tcW w:w="283" w:type="dxa"/>
+            <w:shd w:val="clear" w:color="auto" w:fill="9CC2E5" w:themeFill="accent5" w:themeFillTint="99"/>
+          </w:tcPr>
+          <w:p/>
+        </w:tc>
+        <w:tc>
+          <w:tcPr>
+            <w:tcW w:w="283" w:type="dxa"/>
+            <w:shd w:val="clear" w:color="auto" w:fill="9CC2E5" w:themeFill="accent5" w:themeFillTint="99"/>
+          </w:tcPr>
+          <w:p/>
+        </w:tc>
+        <w:tc>
+          <w:tcPr>
+            <w:tcW w:w="283" w:type="dxa"/>
+            <w:shd w:val="clear" w:color="auto" w:fill="FFFFFF" w:themeFill="background1"/>
+          </w:tcPr>
+          <w:p/>
+        </w:tc>
+      </w:tr>
+      <w:tr>
+        <w:trPr>
+          <w:trHeight w:val="227"/>
+        </w:trPr>
+        <w:tc>
+          <w:tcPr>
+            <w:tcW w:w="283" w:type="dxa"/>
+            <w:shd w:val="clear" w:color="auto" w:fill="F4B083" w:themeFill="accent2" w:themeFillTint="99"/>
+          </w:tcPr>
+          <w:p/>
+        </w:tc>
+        <w:tc>
+          <w:tcPr>
+            <w:tcW w:w="283" w:type="dxa"/>
+            <w:shd w:val="clear" w:color="auto" w:fill="F4B083" w:themeFill="accent2" w:themeFillTint="99"/>
+          </w:tcPr>
+          <w:p/>
+        </w:tc>
+        <w:tc>
+          <w:tcPr>
+            <w:tcW w:w="283" w:type="dxa"/>
+            <w:shd w:val="clear" w:color="auto" w:fill="F4B083" w:themeFill="accent2" w:themeFillTint="99"/>
+          </w:tcPr>
+          <w:p/>
+        </w:tc>
+        <w:tc>
+          <w:tcPr>
+            <w:tcW w:w="283" w:type="dxa"/>
+            <w:shd w:val="clear" w:color="auto" w:fill="F4B083" w:themeFill="accent2" w:themeFillTint="99"/>
+          </w:tcPr>
+          <w:p/>
+        </w:tc>
+        <w:tc>
+          <w:tcPr>
+            <w:tcW w:w="283" w:type="dxa"/>
+            <w:shd w:val="clear" w:color="auto" w:fill="F4B083" w:themeFill="accent2" w:themeFillTint="99"/>
+          </w:tcPr>
+          <w:p/>
+        </w:tc>
+        <w:tc>
+          <w:tcPr>
+            <w:tcW w:w="283" w:type="dxa"/>
+            <w:shd w:val="clear" w:color="auto" w:fill="F4B083" w:themeFill="accent2" w:themeFillTint="99"/>
+          </w:tcPr>
+          <w:p/>
+        </w:tc>
+        <w:tc>
+          <w:tcPr>
+            <w:tcW w:w="283" w:type="dxa"/>
+            <w:shd w:val="clear" w:color="auto" w:fill="F4B083" w:themeFill="accent2" w:themeFillTint="99"/>
+          </w:tcPr>
+          <w:p/>
+        </w:tc>
+        <w:tc>
+          <w:tcPr>
+            <w:tcW w:w="283" w:type="dxa"/>
+            <w:vMerge/>
+            <w:tcBorders>
+              <w:bottom w:val="nil"/>
+            </w:tcBorders>
+          </w:tcPr>
+          <w:p/>
+        </w:tc>
+        <w:tc>
+          <w:tcPr>
+            <w:tcW w:w="283" w:type="dxa"/>
+            <w:shd w:val="clear" w:color="auto" w:fill="F4B083" w:themeFill="accent2" w:themeFillTint="99"/>
+          </w:tcPr>
+          <w:p/>
+        </w:tc>
+        <w:tc>
+          <w:tcPr>
+            <w:tcW w:w="283" w:type="dxa"/>
+            <w:shd w:val="clear" w:color="auto" w:fill="F4B083" w:themeFill="accent2" w:themeFillTint="99"/>
+          </w:tcPr>
+          <w:p/>
+        </w:tc>
+        <w:tc>
+          <w:tcPr>
+            <w:tcW w:w="283" w:type="dxa"/>
+            <w:shd w:val="clear" w:color="auto" w:fill="F4B083" w:themeFill="accent2" w:themeFillTint="99"/>
+          </w:tcPr>
+          <w:p/>
+        </w:tc>
+        <w:tc>
+          <w:tcPr>
+            <w:tcW w:w="283" w:type="dxa"/>
+            <w:shd w:val="clear" w:color="auto" w:fill="F4B083" w:themeFill="accent2" w:themeFillTint="99"/>
+          </w:tcPr>
+          <w:p/>
+        </w:tc>
+        <w:tc>
+          <w:tcPr>
+            <w:tcW w:w="283" w:type="dxa"/>
+            <w:shd w:val="clear" w:color="auto" w:fill="F4B083" w:themeFill="accent2" w:themeFillTint="99"/>
+          </w:tcPr>
+          <w:p/>
+        </w:tc>
+        <w:tc>
+          <w:tcPr>
+            <w:tcW w:w="283" w:type="dxa"/>
+            <w:shd w:val="clear" w:color="auto" w:fill="F4B083" w:themeFill="accent2" w:themeFillTint="99"/>
+          </w:tcPr>
+          <w:p/>
+        </w:tc>
+        <w:tc>
+          <w:tcPr>
+            <w:tcW w:w="283" w:type="dxa"/>
+            <w:shd w:val="clear" w:color="auto" w:fill="F4B083" w:themeFill="accent2" w:themeFillTint="99"/>
+          </w:tcPr>
+          <w:p/>
+        </w:tc>
+      </w:tr>
+    </w:tbl>
+    <w:p>
+      <w:r>
+        <w:tab/>
+      </w:r>
+      <w:r>
+        <w:tab/>
+      </w:r>
+      <w:r>
+        <w:tab/>
+      </w:r>
+      <w:r>
+        <w:tab/>
+      </w:r>
+      <w:r>
+        <w:tab/>
+      </w:r>
+      <w:r>
+        <w:tab/>
+      </w:r>
+    </w:p>
+    <w:p/>
+    <w:p>
       <w:r>
         <w:tab/>
       </w:r>

</xml_diff>